<commit_message>
Make docx and pdf for Life Story and Celebrity
</commit_message>
<xml_diff>
--- a/Life_Story_Rights/Life_Story_Rights.docx
+++ b/Life_Story_Rights/Life_Story_Rights.docx
@@ -575,6 +575,56 @@
       <w:bookmarkEnd w:id="30"/>
       <w:r>
         <w:t xml:space="preserve">(5th Cir. 1994)</w:t>
+      </w:r>
+    </w:p>
+    <w:p>
+      <w:pPr>
+        <w:pStyle w:val="FirstParagraph"/>
+      </w:pPr>
+      <w:r>
+        <w:t xml:space="preserve">This case introduces us to what can happen</w:t>
+      </w:r>
+      <w:r>
+        <w:t xml:space="preserve"> </w:t>
+      </w:r>
+      <w:r>
+        <w:t xml:space="preserve">when there's no "life story rights" agreement.</w:t>
+      </w:r>
+      <w:r>
+        <w:t xml:space="preserve"> </w:t>
+      </w:r>
+      <w:r>
+        <w:t xml:space="preserve">In</w:t>
+      </w:r>
+      <w:r>
+        <w:t xml:space="preserve"> </w:t>
+      </w:r>
+      <w:r>
+        <w:rPr>
+          <w:i/>
+        </w:rPr>
+        <w:t xml:space="preserve">Matthews v. Wozencraft</w:t>
+      </w:r>
+      <w:r>
+        <w:t xml:space="preserve">, the Fifth Circuit Court of Appeals,</w:t>
+      </w:r>
+      <w:r>
+        <w:t xml:space="preserve"> </w:t>
+      </w:r>
+      <w:r>
+        <w:t xml:space="preserve">applying Texas law, said that, at least in Texas,</w:t>
+      </w:r>
+      <w:r>
+        <w:t xml:space="preserve"> </w:t>
+      </w:r>
+      <w:r>
+        <w:t xml:space="preserve">there's no such thing as a property interest in one's "life story."</w:t>
+      </w:r>
+      <w:r>
+        <w:t xml:space="preserve"> </w:t>
+      </w:r>
+      <w:r>
+        <w:t xml:space="preserve">In passing, the Court distinguishes "life story rights" from celebrity/publicity rights.</w:t>
       </w:r>
     </w:p>
     <w:p>
@@ -2899,7 +2949,7 @@
     </w:lvl>
   </w:abstractNum>
   <w:abstractNum w:abstractNumId="990">
-    <w:nsid w:val="66dd6ef2"/>
+    <w:nsid w:val="f64e3be1"/>
     <w:multiLevelType w:val="multilevel"/>
     <w:lvl w:ilvl="0">
       <w:numFmt w:val="bullet"/>
@@ -2980,7 +3030,7 @@
     </w:lvl>
   </w:abstractNum>
   <w:abstractNum w:abstractNumId="991">
-    <w:nsid w:val="b1a6a591"/>
+    <w:nsid w:val="5fc207b7"/>
     <w:multiLevelType w:val="multilevel"/>
     <w:lvl w:ilvl="0">
       <w:numFmt w:val="bullet"/>
@@ -3061,7 +3111,7 @@
     </w:lvl>
   </w:abstractNum>
   <w:abstractNum w:abstractNumId="99411">
-    <w:nsid w:val="197b21c0"/>
+    <w:nsid w:val="929094ab"/>
     <w:multiLevelType w:val="multilevel"/>
     <w:lvl w:ilvl="0">
       <w:start w:val="1"/>

</xml_diff>

<commit_message>
Edit Privacy, Life Story
</commit_message>
<xml_diff>
--- a/Life_Story_Rights/Life_Story_Rights.docx
+++ b/Life_Story_Rights/Life_Story_Rights.docx
@@ -61,33 +61,63 @@
         <w:pStyle w:val="Heading1"/>
       </w:pPr>
       <w:bookmarkStart w:id="21" w:name="life-story-rights"/>
+      <w:r>
+        <w:t xml:space="preserve">Life Story Rights</w:t>
+      </w:r>
       <w:bookmarkEnd w:id="21"/>
-      <w:r>
-        <w:t xml:space="preserve">Life Story Rights</w:t>
-      </w:r>
     </w:p>
     <w:p>
       <w:pPr>
         <w:pStyle w:val="Heading6"/>
       </w:pPr>
       <w:bookmarkStart w:id="22" w:name="by-richard-dooling"/>
+      <w:r>
+        <w:t xml:space="preserve">by Richard Dooling</w:t>
+      </w:r>
       <w:bookmarkEnd w:id="22"/>
-      <w:r>
-        <w:t xml:space="preserve">by Richard Dooling</w:t>
-      </w:r>
     </w:p>
     <w:p>
       <w:pPr>
         <w:pStyle w:val="FirstParagraph"/>
       </w:pPr>
       <w:r>
-        <w:t xml:space="preserve">Telling "based upon," nonfiction stories about others</w:t>
-      </w:r>
-      <w:r>
-        <w:t xml:space="preserve"> </w:t>
-      </w:r>
-      <w:r>
-        <w:t xml:space="preserve">often treads on what the industry calls "life story rights,"</w:t>
+        <w:t xml:space="preserve">Telling</w:t>
+      </w:r>
+      <w:r>
+        <w:t xml:space="preserve"> </w:t>
+      </w:r>
+      <w:r>
+        <w:t xml:space="preserve">“</w:t>
+      </w:r>
+      <w:r>
+        <w:t xml:space="preserve">based upon,</w:t>
+      </w:r>
+      <w:r>
+        <w:t xml:space="preserve">”</w:t>
+      </w:r>
+      <w:r>
+        <w:t xml:space="preserve"> </w:t>
+      </w:r>
+      <w:r>
+        <w:t xml:space="preserve">nonfiction stories about others</w:t>
+      </w:r>
+      <w:r>
+        <w:t xml:space="preserve"> </w:t>
+      </w:r>
+      <w:r>
+        <w:t xml:space="preserve">often treads on what the industry calls</w:t>
+      </w:r>
+      <w:r>
+        <w:t xml:space="preserve"> </w:t>
+      </w:r>
+      <w:r>
+        <w:t xml:space="preserve">“</w:t>
+      </w:r>
+      <w:r>
+        <w:t xml:space="preserve">life story rights,</w:t>
+      </w:r>
+      <w:r>
+        <w:t xml:space="preserve">”</w:t>
       </w:r>
       <w:r>
         <w:t xml:space="preserve"> </w:t>
@@ -105,7 +135,19 @@
         <w:t xml:space="preserve"> </w:t>
       </w:r>
       <w:r>
-        <w:t xml:space="preserve">even songwriters) wants to tell a person's "life story"</w:t>
+        <w:t xml:space="preserve">even songwriters) wants to tell a person’s</w:t>
+      </w:r>
+      <w:r>
+        <w:t xml:space="preserve"> </w:t>
+      </w:r>
+      <w:r>
+        <w:t xml:space="preserve">“</w:t>
+      </w:r>
+      <w:r>
+        <w:t xml:space="preserve">life story</w:t>
+      </w:r>
+      <w:r>
+        <w:t xml:space="preserve">”</w:t>
       </w:r>
       <w:r>
         <w:t xml:space="preserve"> </w:t>
@@ -221,7 +263,25 @@
         <w:t xml:space="preserve"> </w:t>
       </w:r>
       <w:r>
-        <w:t xml:space="preserve">to "commercial" exploitation of their names, image, and likeness.</w:t>
+        <w:t xml:space="preserve">to</w:t>
+      </w:r>
+      <w:r>
+        <w:t xml:space="preserve"> </w:t>
+      </w:r>
+      <w:r>
+        <w:t xml:space="preserve">“</w:t>
+      </w:r>
+      <w:r>
+        <w:t xml:space="preserve">commercial</w:t>
+      </w:r>
+      <w:r>
+        <w:t xml:space="preserve">”</w:t>
+      </w:r>
+      <w:r>
+        <w:t xml:space="preserve"> </w:t>
+      </w:r>
+      <w:r>
+        <w:t xml:space="preserve">exploitation of their names, image, and likeness.</w:t>
       </w:r>
     </w:p>
     <w:p>
@@ -247,7 +307,25 @@
         <w:t xml:space="preserve"> </w:t>
       </w:r>
       <w:r>
-        <w:t xml:space="preserve">about people living or dead get a "life rights" agreement,</w:t>
+        <w:t xml:space="preserve">about people living or dead get a</w:t>
+      </w:r>
+      <w:r>
+        <w:t xml:space="preserve"> </w:t>
+      </w:r>
+      <w:r>
+        <w:t xml:space="preserve">“</w:t>
+      </w:r>
+      <w:r>
+        <w:t xml:space="preserve">life rights</w:t>
+      </w:r>
+      <w:r>
+        <w:t xml:space="preserve">”</w:t>
+      </w:r>
+      <w:r>
+        <w:t xml:space="preserve"> </w:t>
+      </w:r>
+      <w:r>
+        <w:t xml:space="preserve">agreement,</w:t>
       </w:r>
       <w:r>
         <w:t xml:space="preserve"> </w:t>
@@ -279,10 +357,10 @@
         <w:pStyle w:val="Heading4"/>
       </w:pPr>
       <w:bookmarkStart w:id="23" w:name="acquiring-life-story-rights"/>
+      <w:r>
+        <w:t xml:space="preserve">Acquiring Life Story Rights</w:t>
+      </w:r>
       <w:bookmarkEnd w:id="23"/>
-      <w:r>
-        <w:t xml:space="preserve">Acquiring Life Story Rights</w:t>
-      </w:r>
     </w:p>
     <w:p>
       <w:pPr>
@@ -315,50 +393,22 @@
       <w:r>
         <w:t xml:space="preserve">and a number of other claims.</w:t>
       </w:r>
-      <w:r>
-        <w:t xml:space="preserve"> </w:t>
-      </w:r>
-      <w:r>
-        <w:t xml:space="preserve">A nice description can be found in a passage called</w:t>
+    </w:p>
+    <w:p>
+      <w:pPr>
+        <w:pStyle w:val="Compact"/>
+        <w:numPr>
+          <w:numId w:val="1001"/>
+          <w:ilvl w:val="0"/>
+        </w:numPr>
+      </w:pPr>
+      <w:r>
+        <w:t xml:space="preserve">A nice description and good advice about how to do it:</w:t>
       </w:r>
       <w:r>
         <w:t xml:space="preserve"> </w:t>
       </w:r>
       <w:hyperlink r:id="rId24">
-        <w:r>
-          <w:rPr>
-            <w:rStyle w:val="Hyperlink"/>
-          </w:rPr>
-          <w:t xml:space="preserve">"Fact-Based Stories"</w:t>
-        </w:r>
-      </w:hyperlink>
-      <w:r>
-        <w:t xml:space="preserve"> </w:t>
-      </w:r>
-      <w:r>
-        <w:t xml:space="preserve">from the</w:t>
-      </w:r>
-      <w:r>
-        <w:t xml:space="preserve"> </w:t>
-      </w:r>
-      <w:hyperlink r:id="rId25">
-        <w:r>
-          <w:rPr>
-            <w:rStyle w:val="Hyperlink"/>
-          </w:rPr>
-          <w:t xml:space="preserve">Independent Producers Survival Guide: A Business and Legal Sourcebook</w:t>
-        </w:r>
-      </w:hyperlink>
-      <w:r>
-        <w:t xml:space="preserve"> </w:t>
-      </w:r>
-      <w:r>
-        <w:t xml:space="preserve">4th Ed. (2009), by Gunnar Erickson, Mark Halloran &amp; Harris Tulchin. See also,</w:t>
-      </w:r>
-      <w:r>
-        <w:t xml:space="preserve"> </w:t>
-      </w:r>
-      <w:hyperlink r:id="rId26">
         <w:r>
           <w:rPr>
             <w:rStyle w:val="Hyperlink"/>
@@ -372,7 +422,7 @@
     </w:p>
     <w:p>
       <w:pPr>
-        <w:pStyle w:val="BodyText"/>
+        <w:pStyle w:val="FirstParagraph"/>
       </w:pPr>
       <w:r>
         <w:t xml:space="preserve">Here are some links to sample life story rights agreements and templates:</w:t>
@@ -382,40 +432,11 @@
       <w:pPr>
         <w:pStyle w:val="Compact"/>
         <w:numPr>
-          <w:numId w:val="1001"/>
+          <w:numId w:val="1002"/>
           <w:ilvl w:val="0"/>
         </w:numPr>
       </w:pPr>
-      <w:r>
-        <w:t xml:space="preserve">[Life Story Rights Agreement, courtesy of the Northern Kentucky University Chase College of Law.] (http://chaselaw.nku.edu/content/dam/chaselaw/docs/centersandinstitute/Law---Informatics/LifeStoryRightsAgreement.pdf)</w:t>
-      </w:r>
-    </w:p>
-    <w:p>
-      <w:pPr>
-        <w:pStyle w:val="Compact"/>
-        <w:numPr>
-          <w:numId w:val="1001"/>
-          <w:ilvl w:val="0"/>
-        </w:numPr>
-      </w:pPr>
-      <w:hyperlink r:id="rId27">
-        <w:r>
-          <w:rPr>
-            <w:rStyle w:val="Hyperlink"/>
-          </w:rPr>
-          <w:t xml:space="preserve">Done Deal: Life Rights Option Agreement.</w:t>
-        </w:r>
-      </w:hyperlink>
-    </w:p>
-    <w:p>
-      <w:pPr>
-        <w:pStyle w:val="Compact"/>
-        <w:numPr>
-          <w:numId w:val="1001"/>
-          <w:ilvl w:val="0"/>
-        </w:numPr>
-      </w:pPr>
-      <w:hyperlink r:id="rId28">
+      <w:hyperlink r:id="rId25">
         <w:r>
           <w:rPr>
             <w:rStyle w:val="Hyperlink"/>
@@ -426,216 +447,300 @@
     </w:p>
     <w:p>
       <w:pPr>
-        <w:pStyle w:val="FirstParagraph"/>
-      </w:pPr>
-      <w:r>
-        <w:t xml:space="preserve">If an agreement can't be had,</w:t>
-      </w:r>
-      <w:r>
-        <w:t xml:space="preserve"> </w:t>
-      </w:r>
-      <w:r>
-        <w:t xml:space="preserve">storytellers and filmmakers may proceed,</w:t>
-      </w:r>
-      <w:r>
-        <w:t xml:space="preserve"> </w:t>
-      </w:r>
-      <w:r>
-        <w:t xml:space="preserve">but often the script or the nonfiction book</w:t>
-      </w:r>
-      <w:r>
-        <w:t xml:space="preserve"> </w:t>
-      </w:r>
-      <w:r>
-        <w:t xml:space="preserve">will be annotated.</w:t>
-      </w:r>
-      <w:r>
-        <w:t xml:space="preserve"> </w:t>
-      </w:r>
-      <w:r>
-        <w:t xml:space="preserve">All factual statements about living people and historical events,</w:t>
-      </w:r>
-      <w:r>
-        <w:t xml:space="preserve"> </w:t>
-      </w:r>
-      <w:r>
-        <w:t xml:space="preserve">will be annotated with sources.</w:t>
-      </w:r>
-    </w:p>
-    <w:p>
-      <w:pPr>
-        <w:pStyle w:val="BodyText"/>
-      </w:pPr>
-      <w:r>
-        <w:t xml:space="preserve">The next case introduces us to what happens when there's no "life story rights" agreement.</w:t>
-      </w:r>
-      <w:r>
-        <w:t xml:space="preserve"> </w:t>
-      </w:r>
-      <w:r>
-        <w:t xml:space="preserve">In</w:t>
-      </w:r>
-      <w:r>
-        <w:t xml:space="preserve"> </w:t>
-      </w:r>
-      <w:r>
-        <w:rPr>
-          <w:i/>
-        </w:rPr>
-        <w:t xml:space="preserve">Matthews v. Wozencraft</w:t>
-      </w:r>
-      <w:r>
-        <w:t xml:space="preserve">, the Fifth Circuit Court of Appeals,</w:t>
-      </w:r>
-      <w:r>
-        <w:t xml:space="preserve"> </w:t>
-      </w:r>
-      <w:r>
-        <w:t xml:space="preserve">applying Texas law, said that, at least in Texas,</w:t>
-      </w:r>
-      <w:r>
-        <w:t xml:space="preserve"> </w:t>
-      </w:r>
-      <w:r>
-        <w:t xml:space="preserve">there's no such thing as a property interest in one's life story.</w:t>
-      </w:r>
-      <w:r>
-        <w:t xml:space="preserve"> </w:t>
-      </w:r>
-      <w:r>
-        <w:t xml:space="preserve">In passing, the Court distinguishes "life story rights" from celebrity/publicity rights.</w:t>
-      </w:r>
-      <w:r>
-        <w:t xml:space="preserve"> </w:t>
-      </w:r>
-      <w:r>
-        <w:t xml:space="preserve">We don't read about those rights,</w:t>
-      </w:r>
-      <w:r>
-        <w:t xml:space="preserve"> </w:t>
-      </w:r>
-      <w:r>
-        <w:t xml:space="preserve">also known by far too many other names</w:t>
-      </w:r>
-      <w:r>
-        <w:t xml:space="preserve"> </w:t>
-      </w:r>
-      <w:r>
-        <w:t xml:space="preserve">(personality rights, celebrity rights, publicity rights or the right of publicity,</w:t>
-      </w:r>
-      <w:r>
-        <w:t xml:space="preserve"> </w:t>
-      </w:r>
-      <w:r>
-        <w:t xml:space="preserve">appropriation of name or likeness),</w:t>
-      </w:r>
-      <w:r>
-        <w:t xml:space="preserve"> </w:t>
-      </w:r>
-      <w:r>
-        <w:t xml:space="preserve">until next week, but the Court discusses them while struggling</w:t>
-      </w:r>
-      <w:r>
-        <w:t xml:space="preserve"> </w:t>
-      </w:r>
-      <w:r>
-        <w:t xml:space="preserve">with the right of an individual</w:t>
-      </w:r>
-      <w:r>
-        <w:t xml:space="preserve"> </w:t>
-      </w:r>
-      <w:r>
-        <w:t xml:space="preserve">to control the commercial use of</w:t>
-      </w:r>
-      <w:r>
-        <w:t xml:space="preserve"> </w:t>
-      </w:r>
-      <w:r>
-        <w:t xml:space="preserve">his or her name, image, likeness, or other unequivocal aspects of one's identity.</w:t>
-      </w:r>
-    </w:p>
-    <w:p>
-      <w:pPr>
-        <w:pStyle w:val="Heading2"/>
-      </w:pPr>
-      <w:bookmarkStart w:id="29" w:name="matthews-v.-wozencraft"/>
-      <w:bookmarkEnd w:id="29"/>
-      <w:r>
-        <w:rPr>
-          <w:i/>
-        </w:rPr>
-        <w:t xml:space="preserve">Matthews v. Wozencraft</w:t>
-      </w:r>
-    </w:p>
-    <w:p>
-      <w:pPr>
-        <w:pStyle w:val="Heading6"/>
-      </w:pPr>
-      <w:bookmarkStart w:id="30" w:name="th-cir.-1994"/>
-      <w:bookmarkEnd w:id="30"/>
-      <w:r>
-        <w:t xml:space="preserve">(5th Cir. 1994)</w:t>
-      </w:r>
-    </w:p>
-    <w:p>
-      <w:pPr>
-        <w:pStyle w:val="FirstParagraph"/>
-      </w:pPr>
-      <w:r>
-        <w:t xml:space="preserve">This case introduces us to what can happen</w:t>
-      </w:r>
-      <w:r>
-        <w:t xml:space="preserve"> </w:t>
-      </w:r>
-      <w:r>
-        <w:t xml:space="preserve">when there's no "life story rights" agreement.</w:t>
-      </w:r>
-      <w:r>
-        <w:t xml:space="preserve"> </w:t>
-      </w:r>
-      <w:r>
-        <w:t xml:space="preserve">In</w:t>
-      </w:r>
-      <w:r>
-        <w:t xml:space="preserve"> </w:t>
-      </w:r>
-      <w:r>
-        <w:rPr>
-          <w:i/>
-        </w:rPr>
-        <w:t xml:space="preserve">Matthews v. Wozencraft</w:t>
-      </w:r>
-      <w:r>
-        <w:t xml:space="preserve">, the Fifth Circuit Court of Appeals,</w:t>
-      </w:r>
-      <w:r>
-        <w:t xml:space="preserve"> </w:t>
-      </w:r>
-      <w:r>
-        <w:t xml:space="preserve">applying Texas law, said that, at least in Texas,</w:t>
-      </w:r>
-      <w:r>
-        <w:t xml:space="preserve"> </w:t>
-      </w:r>
-      <w:r>
-        <w:t xml:space="preserve">there's no such thing as a property interest in one's "life story."</w:t>
-      </w:r>
-      <w:r>
-        <w:t xml:space="preserve"> </w:t>
-      </w:r>
-      <w:r>
-        <w:t xml:space="preserve">In passing, the Court distinguishes "life story rights" from celebrity/publicity rights.</w:t>
-      </w:r>
-    </w:p>
-    <w:p>
-      <w:pPr>
         <w:pStyle w:val="Compact"/>
         <w:numPr>
           <w:numId w:val="1002"/>
           <w:ilvl w:val="0"/>
         </w:numPr>
       </w:pPr>
-      <w:hyperlink r:id="rId31">
+      <w:r>
+        <w:t xml:space="preserve">Also, see Life Story Rights Acquisition Agreements contained in the Life Story Rights Github folder.</w:t>
+      </w:r>
+    </w:p>
+    <w:p>
+      <w:pPr>
+        <w:pStyle w:val="FirstParagraph"/>
+      </w:pPr>
+      <w:r>
+        <w:t xml:space="preserve">If an agreement can’t be had,</w:t>
+      </w:r>
+      <w:r>
+        <w:t xml:space="preserve"> </w:t>
+      </w:r>
+      <w:r>
+        <w:t xml:space="preserve">storytellers and filmmakers may proceed,</w:t>
+      </w:r>
+      <w:r>
+        <w:t xml:space="preserve"> </w:t>
+      </w:r>
+      <w:r>
+        <w:t xml:space="preserve">but often the script or the nonfiction book</w:t>
+      </w:r>
+      <w:r>
+        <w:t xml:space="preserve"> </w:t>
+      </w:r>
+      <w:r>
+        <w:t xml:space="preserve">will be annotated.</w:t>
+      </w:r>
+      <w:r>
+        <w:t xml:space="preserve"> </w:t>
+      </w:r>
+      <w:r>
+        <w:t xml:space="preserve">All factual statements about living people and historical events,</w:t>
+      </w:r>
+      <w:r>
+        <w:t xml:space="preserve"> </w:t>
+      </w:r>
+      <w:r>
+        <w:t xml:space="preserve">will be annotated with sources.</w:t>
+      </w:r>
+    </w:p>
+    <w:p>
+      <w:pPr>
+        <w:pStyle w:val="BodyText"/>
+      </w:pPr>
+      <w:r>
+        <w:t xml:space="preserve">The next case introduces us to what happens when there’s no</w:t>
+      </w:r>
+      <w:r>
+        <w:t xml:space="preserve"> </w:t>
+      </w:r>
+      <w:r>
+        <w:t xml:space="preserve">“</w:t>
+      </w:r>
+      <w:r>
+        <w:t xml:space="preserve">life story rights</w:t>
+      </w:r>
+      <w:r>
+        <w:t xml:space="preserve">”</w:t>
+      </w:r>
+      <w:r>
+        <w:t xml:space="preserve"> </w:t>
+      </w:r>
+      <w:r>
+        <w:t xml:space="preserve">agreement.</w:t>
+      </w:r>
+      <w:r>
+        <w:t xml:space="preserve"> </w:t>
+      </w:r>
+      <w:r>
+        <w:t xml:space="preserve">In</w:t>
+      </w:r>
+      <w:r>
+        <w:t xml:space="preserve"> </w:t>
+      </w:r>
+      <w:r>
+        <w:rPr>
+          <w:i/>
+        </w:rPr>
+        <w:t xml:space="preserve">Matthews v. Wozencraft</w:t>
+      </w:r>
+      <w:r>
+        <w:t xml:space="preserve">, the Fifth Circuit Court of Appeals,</w:t>
+      </w:r>
+      <w:r>
+        <w:t xml:space="preserve"> </w:t>
+      </w:r>
+      <w:r>
+        <w:t xml:space="preserve">applying Texas law, said that, at least in Texas,</w:t>
+      </w:r>
+      <w:r>
+        <w:t xml:space="preserve"> </w:t>
+      </w:r>
+      <w:r>
+        <w:t xml:space="preserve">there’s no such thing as a property interest in one’s life story.</w:t>
+      </w:r>
+      <w:r>
+        <w:t xml:space="preserve"> </w:t>
+      </w:r>
+      <w:r>
+        <w:t xml:space="preserve">In passing, the Court distinguishes</w:t>
+      </w:r>
+      <w:r>
+        <w:t xml:space="preserve"> </w:t>
+      </w:r>
+      <w:r>
+        <w:t xml:space="preserve">“</w:t>
+      </w:r>
+      <w:r>
+        <w:t xml:space="preserve">life story rights</w:t>
+      </w:r>
+      <w:r>
+        <w:t xml:space="preserve">”</w:t>
+      </w:r>
+      <w:r>
+        <w:t xml:space="preserve"> </w:t>
+      </w:r>
+      <w:r>
+        <w:t xml:space="preserve">from celebrity/publicity rights,</w:t>
+      </w:r>
+      <w:r>
+        <w:t xml:space="preserve"> </w:t>
+      </w:r>
+      <w:r>
+        <w:t xml:space="preserve">also known by far too many other names</w:t>
+      </w:r>
+      <w:r>
+        <w:t xml:space="preserve"> </w:t>
+      </w:r>
+      <w:r>
+        <w:t xml:space="preserve">(personality rights, celebrity rights, publicity rights, or the right of publicity,</w:t>
+      </w:r>
+      <w:r>
+        <w:t xml:space="preserve"> </w:t>
+      </w:r>
+      <w:r>
+        <w:t xml:space="preserve">appropriation of name or likeness),</w:t>
+      </w:r>
+      <w:r>
+        <w:t xml:space="preserve"> </w:t>
+      </w:r>
+      <w:r>
+        <w:t xml:space="preserve">or the right of an individual</w:t>
+      </w:r>
+      <w:r>
+        <w:t xml:space="preserve"> </w:t>
+      </w:r>
+      <w:r>
+        <w:t xml:space="preserve">to control the commercial use of</w:t>
+      </w:r>
+      <w:r>
+        <w:t xml:space="preserve"> </w:t>
+      </w:r>
+      <w:r>
+        <w:t xml:space="preserve">his or her name, image, likeness, or other unequivocal aspects of one’s identity.</w:t>
+      </w:r>
+    </w:p>
+    <w:p>
+      <w:pPr>
+        <w:pStyle w:val="Heading2"/>
+      </w:pPr>
+      <w:bookmarkStart w:id="26" w:name="matthews-v.-wozencraft"/>
+      <w:r>
+        <w:rPr>
+          <w:i/>
+        </w:rPr>
+        <w:t xml:space="preserve">Matthews v. Wozencraft</w:t>
+      </w:r>
+      <w:bookmarkEnd w:id="26"/>
+    </w:p>
+    <w:p>
+      <w:pPr>
+        <w:pStyle w:val="Heading6"/>
+      </w:pPr>
+      <w:bookmarkStart w:id="27" w:name="th-cir.-1994"/>
+      <w:r>
+        <w:t xml:space="preserve">(5th Cir. 1994)</w:t>
+      </w:r>
+      <w:bookmarkEnd w:id="27"/>
+    </w:p>
+    <w:p>
+      <w:pPr>
+        <w:pStyle w:val="FirstParagraph"/>
+      </w:pPr>
+      <w:r>
+        <w:t xml:space="preserve">This case introduces us to what can happen</w:t>
+      </w:r>
+      <w:r>
+        <w:t xml:space="preserve"> </w:t>
+      </w:r>
+      <w:r>
+        <w:t xml:space="preserve">when there’s no</w:t>
+      </w:r>
+      <w:r>
+        <w:t xml:space="preserve"> </w:t>
+      </w:r>
+      <w:r>
+        <w:t xml:space="preserve">“</w:t>
+      </w:r>
+      <w:r>
+        <w:t xml:space="preserve">life story rights</w:t>
+      </w:r>
+      <w:r>
+        <w:t xml:space="preserve">”</w:t>
+      </w:r>
+      <w:r>
+        <w:t xml:space="preserve"> </w:t>
+      </w:r>
+      <w:r>
+        <w:t xml:space="preserve">agreement.</w:t>
+      </w:r>
+      <w:r>
+        <w:t xml:space="preserve"> </w:t>
+      </w:r>
+      <w:r>
+        <w:t xml:space="preserve">In</w:t>
+      </w:r>
+      <w:r>
+        <w:t xml:space="preserve"> </w:t>
+      </w:r>
+      <w:r>
+        <w:rPr>
+          <w:i/>
+        </w:rPr>
+        <w:t xml:space="preserve">Matthews v. Wozencraft</w:t>
+      </w:r>
+      <w:r>
+        <w:t xml:space="preserve">, the Fifth Circuit Court of Appeals,</w:t>
+      </w:r>
+      <w:r>
+        <w:t xml:space="preserve"> </w:t>
+      </w:r>
+      <w:r>
+        <w:t xml:space="preserve">applying Texas law, said that, at least in Texas,</w:t>
+      </w:r>
+      <w:r>
+        <w:t xml:space="preserve"> </w:t>
+      </w:r>
+      <w:r>
+        <w:t xml:space="preserve">there’s no such thing as a property interest in one’s</w:t>
+      </w:r>
+      <w:r>
+        <w:t xml:space="preserve"> </w:t>
+      </w:r>
+      <w:r>
+        <w:t xml:space="preserve">“</w:t>
+      </w:r>
+      <w:r>
+        <w:t xml:space="preserve">life story.</w:t>
+      </w:r>
+      <w:r>
+        <w:t xml:space="preserve">”</w:t>
+      </w:r>
+      <w:r>
+        <w:t xml:space="preserve"> </w:t>
+      </w:r>
+      <w:r>
+        <w:t xml:space="preserve">In passing, the Court distinguishes</w:t>
+      </w:r>
+      <w:r>
+        <w:t xml:space="preserve"> </w:t>
+      </w:r>
+      <w:r>
+        <w:t xml:space="preserve">“</w:t>
+      </w:r>
+      <w:r>
+        <w:t xml:space="preserve">life story rights</w:t>
+      </w:r>
+      <w:r>
+        <w:t xml:space="preserve">”</w:t>
+      </w:r>
+      <w:r>
+        <w:t xml:space="preserve"> </w:t>
+      </w:r>
+      <w:r>
+        <w:t xml:space="preserve">from celebrity/publicity rights.</w:t>
+      </w:r>
+    </w:p>
+    <w:p>
+      <w:pPr>
+        <w:pStyle w:val="Compact"/>
+        <w:numPr>
+          <w:numId w:val="1003"/>
+          <w:ilvl w:val="0"/>
+        </w:numPr>
+      </w:pPr>
+      <w:hyperlink r:id="rId28">
         <w:r>
           <w:rPr>
             <w:rStyle w:val="Hyperlink"/>
@@ -648,11 +753,11 @@
       <w:pPr>
         <w:pStyle w:val="Compact"/>
         <w:numPr>
-          <w:numId w:val="1002"/>
+          <w:numId w:val="1003"/>
           <w:ilvl w:val="0"/>
         </w:numPr>
       </w:pPr>
-      <w:hyperlink r:id="rId32">
+      <w:hyperlink r:id="rId29">
         <w:r>
           <w:rPr>
             <w:rStyle w:val="Hyperlink"/>
@@ -665,11 +770,11 @@
       <w:pPr>
         <w:pStyle w:val="Compact"/>
         <w:numPr>
-          <w:numId w:val="1002"/>
+          <w:numId w:val="1003"/>
           <w:ilvl w:val="0"/>
         </w:numPr>
       </w:pPr>
-      <w:hyperlink r:id="rId33">
+      <w:hyperlink r:id="rId30">
         <w:r>
           <w:rPr>
             <w:rStyle w:val="Hyperlink"/>
@@ -682,11 +787,11 @@
       <w:pPr>
         <w:pStyle w:val="Compact"/>
         <w:numPr>
-          <w:numId w:val="1002"/>
+          <w:numId w:val="1003"/>
           <w:ilvl w:val="0"/>
         </w:numPr>
       </w:pPr>
-      <w:hyperlink r:id="rId34">
+      <w:hyperlink r:id="rId31">
         <w:r>
           <w:rPr>
             <w:rStyle w:val="Hyperlink"/>
@@ -780,7 +885,37 @@
         <w:t xml:space="preserve"> </w:t>
       </w:r>
       <w:r>
-        <w:t xml:space="preserve">"Jim" and "Jim Myers." Early the next year, Wozencraft joined him in</w:t>
+        <w:t xml:space="preserve">“</w:t>
+      </w:r>
+      <w:r>
+        <w:t xml:space="preserve">Jim</w:t>
+      </w:r>
+      <w:r>
+        <w:t xml:space="preserve">”</w:t>
+      </w:r>
+      <w:r>
+        <w:t xml:space="preserve"> </w:t>
+      </w:r>
+      <w:r>
+        <w:t xml:space="preserve">and</w:t>
+      </w:r>
+      <w:r>
+        <w:t xml:space="preserve"> </w:t>
+      </w:r>
+      <w:r>
+        <w:t xml:space="preserve">“</w:t>
+      </w:r>
+      <w:r>
+        <w:t xml:space="preserve">Jim Myers.</w:t>
+      </w:r>
+      <w:r>
+        <w:t xml:space="preserve">”</w:t>
+      </w:r>
+      <w:r>
+        <w:t xml:space="preserve"> </w:t>
+      </w:r>
+      <w:r>
+        <w:t xml:space="preserve">Early the next year, Wozencraft joined him in</w:t>
       </w:r>
       <w:r>
         <w:t xml:space="preserve"> </w:t>
@@ -824,7 +959,25 @@
         <w:t xml:space="preserve"> </w:t>
       </w:r>
       <w:r>
-        <w:t xml:space="preserve">chief Willie Hardy, made a phony "stash" case on Bora.</w:t>
+        <w:t xml:space="preserve">chief Willie Hardy, made a phony</w:t>
+      </w:r>
+      <w:r>
+        <w:t xml:space="preserve"> </w:t>
+      </w:r>
+      <w:r>
+        <w:t xml:space="preserve">“</w:t>
+      </w:r>
+      <w:r>
+        <w:t xml:space="preserve">stash</w:t>
+      </w:r>
+      <w:r>
+        <w:t xml:space="preserve">”</w:t>
+      </w:r>
+      <w:r>
+        <w:t xml:space="preserve"> </w:t>
+      </w:r>
+      <w:r>
+        <w:t xml:space="preserve">case on Bora.</w:t>
       </w:r>
     </w:p>
     <w:p>
@@ -844,7 +997,7 @@
         <w:t xml:space="preserve"> </w:t>
       </w:r>
       <w:r>
-        <w:t xml:space="preserve">informed Hardy of Matthews's drug problem. He gave them several days off</w:t>
+        <w:t xml:space="preserve">informed Hardy of Matthews’s drug problem. He gave them several days off</w:t>
       </w:r>
       <w:r>
         <w:t xml:space="preserve"> </w:t>
@@ -876,7 +1029,7 @@
         <w:t xml:space="preserve"> </w:t>
       </w:r>
       <w:r>
-        <w:t xml:space="preserve">attacked by a shotgun-wielding assailant at Wozencraft's mobile home.</w:t>
+        <w:t xml:space="preserve">attacked by a shotgun-wielding assailant at Wozencraft’s mobile home.</w:t>
       </w:r>
       <w:r>
         <w:t xml:space="preserve"> </w:t>
@@ -971,11 +1124,11 @@
       <w:pPr>
         <w:pStyle w:val="Heading3"/>
       </w:pPr>
-      <w:bookmarkStart w:id="35" w:name="the-prison-agreement"/>
-      <w:bookmarkEnd w:id="35"/>
+      <w:bookmarkStart w:id="32" w:name="the-prison-agreement"/>
       <w:r>
         <w:t xml:space="preserve">The Prison Agreement</w:t>
       </w:r>
+      <w:bookmarkEnd w:id="32"/>
     </w:p>
     <w:p>
       <w:pPr>
@@ -988,7 +1141,22 @@
         <w:t xml:space="preserve"> </w:t>
       </w:r>
       <w:r>
-        <w:t xml:space="preserve">signed the contract at issue in this case (the "Prison Agreement").</w:t>
+        <w:t xml:space="preserve">signed the contract at issue in this case (the</w:t>
+      </w:r>
+      <w:r>
+        <w:t xml:space="preserve"> </w:t>
+      </w:r>
+      <w:r>
+        <w:t xml:space="preserve">“</w:t>
+      </w:r>
+      <w:r>
+        <w:t xml:space="preserve">Prison Agreement</w:t>
+      </w:r>
+      <w:r>
+        <w:t xml:space="preserve">”</w:t>
+      </w:r>
+      <w:r>
+        <w:t xml:space="preserve">).</w:t>
       </w:r>
       <w:r>
         <w:t xml:space="preserve"> </w:t>
@@ -1000,19 +1168,37 @@
         <w:t xml:space="preserve"> </w:t>
       </w:r>
       <w:r>
-        <w:t xml:space="preserve">formed, and Wozencraft is identified in it as "Kimberly Ramsey</w:t>
-      </w:r>
-      <w:r>
-        <w:t xml:space="preserve"> </w:t>
-      </w:r>
-      <w:r>
-        <w:t xml:space="preserve">Matthews." The contract specifies that Wozencraft and Rubien were to</w:t>
-      </w:r>
-      <w:r>
-        <w:t xml:space="preserve"> </w:t>
-      </w:r>
-      <w:r>
-        <w:t xml:space="preserve">co-author a book based upon Matthews and Wozencraft's story about the</w:t>
+        <w:t xml:space="preserve">formed, and Wozencraft is identified in it as</w:t>
+      </w:r>
+      <w:r>
+        <w:t xml:space="preserve"> </w:t>
+      </w:r>
+      <w:r>
+        <w:t xml:space="preserve">“</w:t>
+      </w:r>
+      <w:r>
+        <w:t xml:space="preserve">Kimberly Ramsey</w:t>
+      </w:r>
+      <w:r>
+        <w:t xml:space="preserve"> </w:t>
+      </w:r>
+      <w:r>
+        <w:t xml:space="preserve">Matthews.</w:t>
+      </w:r>
+      <w:r>
+        <w:t xml:space="preserve">”</w:t>
+      </w:r>
+      <w:r>
+        <w:t xml:space="preserve"> </w:t>
+      </w:r>
+      <w:r>
+        <w:t xml:space="preserve">The contract specifies that Wozencraft and Rubien were to</w:t>
+      </w:r>
+      <w:r>
+        <w:t xml:space="preserve"> </w:t>
+      </w:r>
+      <w:r>
+        <w:t xml:space="preserve">co-author a book based upon Matthews and Wozencraft’s story about the</w:t>
       </w:r>
       <w:r>
         <w:t xml:space="preserve"> </w:t>
@@ -1089,18 +1275,48 @@
       <w:pPr>
         <w:pStyle w:val="Heading3"/>
       </w:pPr>
-      <w:bookmarkStart w:id="36" w:name="based-upon"/>
-      <w:bookmarkEnd w:id="36"/>
+      <w:bookmarkStart w:id="33" w:name="based-upon"/>
       <w:r>
         <w:t xml:space="preserve">Based Upon?</w:t>
       </w:r>
+      <w:bookmarkEnd w:id="33"/>
     </w:p>
     <w:p>
       <w:pPr>
         <w:pStyle w:val="FirstParagraph"/>
       </w:pPr>
       <w:r>
-        <w:t xml:space="preserve">There is substantial evidence that the character "Jim Raynor" in RUSH is based upon Matthews and that the public recognized him as that character. Nonetheless, the book is labeled as a novel and states on its copyright page that it "is a work of fiction. Any resemblance its characters may have to persons living or dead is purely coincidental."</w:t>
+        <w:t xml:space="preserve">There is substantial evidence that the character</w:t>
+      </w:r>
+      <w:r>
+        <w:t xml:space="preserve"> </w:t>
+      </w:r>
+      <w:r>
+        <w:t xml:space="preserve">“</w:t>
+      </w:r>
+      <w:r>
+        <w:t xml:space="preserve">Jim Raynor</w:t>
+      </w:r>
+      <w:r>
+        <w:t xml:space="preserve">”</w:t>
+      </w:r>
+      <w:r>
+        <w:t xml:space="preserve"> </w:t>
+      </w:r>
+      <w:r>
+        <w:t xml:space="preserve">in RUSH is based upon Matthews and that the public recognized him as that character. Nonetheless, the book is labeled as a novel and states on its copyright page that it</w:t>
+      </w:r>
+      <w:r>
+        <w:t xml:space="preserve"> </w:t>
+      </w:r>
+      <w:r>
+        <w:t xml:space="preserve">“</w:t>
+      </w:r>
+      <w:r>
+        <w:t xml:space="preserve">is a work of fiction. Any resemblance its characters may have to persons living or dead is purely coincidental.</w:t>
+      </w:r>
+      <w:r>
+        <w:t xml:space="preserve">”</w:t>
       </w:r>
     </w:p>
     <w:p>
@@ -1138,7 +1354,7 @@
         <w:t xml:space="preserve"> </w:t>
       </w:r>
       <w:r>
-        <w:t xml:space="preserve">non-fiction book detailing Matthews's life and the events surrounding</w:t>
+        <w:t xml:space="preserve">non-fiction book detailing Matthews’s life and the events surrounding</w:t>
       </w:r>
       <w:r>
         <w:t xml:space="preserve"> </w:t>
@@ -1152,7 +1368,7 @@
         <w:pStyle w:val="BodyText"/>
       </w:pPr>
       <w:r>
-        <w:t xml:space="preserve">Matthews has received no compensation for the defendants' use,</w:t>
+        <w:t xml:space="preserve">Matthews has received no compensation for the defendants’ use,</w:t>
       </w:r>
       <w:r>
         <w:t xml:space="preserve"> </w:t>
@@ -1165,18 +1381,18 @@
       <w:pPr>
         <w:pStyle w:val="Heading3"/>
       </w:pPr>
-      <w:bookmarkStart w:id="37" w:name="appropriation-of-life-story"/>
-      <w:bookmarkEnd w:id="37"/>
+      <w:bookmarkStart w:id="34" w:name="appropriation-of-life-story"/>
       <w:r>
         <w:t xml:space="preserve">Appropriation of Life Story?</w:t>
       </w:r>
+      <w:bookmarkEnd w:id="34"/>
     </w:p>
     <w:p>
       <w:pPr>
         <w:pStyle w:val="FirstParagraph"/>
       </w:pPr>
       <w:r>
-        <w:t xml:space="preserve">The district court granted summary judgment on Matthews's appropriation</w:t>
+        <w:t xml:space="preserve">The district court granted summary judgment on Matthews’s appropriation</w:t>
       </w:r>
       <w:r>
         <w:t xml:space="preserve"> </w:t>
@@ -1188,13 +1404,31 @@
         <w:t xml:space="preserve"> </w:t>
       </w:r>
       <w:r>
-        <w:t xml:space="preserve">appropriation of one's life story and because if it did, there would be</w:t>
-      </w:r>
-      <w:r>
-        <w:t xml:space="preserve"> </w:t>
-      </w:r>
-      <w:r>
-        <w:t xml:space="preserve">an exception for biographies and "fictionalized biographies." We affirm</w:t>
+        <w:t xml:space="preserve">appropriation of one’s life story and because if it did, there would be</w:t>
+      </w:r>
+      <w:r>
+        <w:t xml:space="preserve"> </w:t>
+      </w:r>
+      <w:r>
+        <w:t xml:space="preserve">an exception for biographies and</w:t>
+      </w:r>
+      <w:r>
+        <w:t xml:space="preserve"> </w:t>
+      </w:r>
+      <w:r>
+        <w:t xml:space="preserve">“</w:t>
+      </w:r>
+      <w:r>
+        <w:t xml:space="preserve">fictionalized biographies.</w:t>
+      </w:r>
+      <w:r>
+        <w:t xml:space="preserve">”</w:t>
+      </w:r>
+      <w:r>
+        <w:t xml:space="preserve"> </w:t>
+      </w:r>
+      <w:r>
+        <w:t xml:space="preserve">We affirm</w:t>
       </w:r>
       <w:r>
         <w:t xml:space="preserve"> </w:t>
@@ -1208,7 +1442,10 @@
         <w:pStyle w:val="BodyText"/>
       </w:pPr>
       <w:r>
-        <w:t xml:space="preserve">"One who appropriates to his own use or benefit the name or likeness of</w:t>
+        <w:t xml:space="preserve">“</w:t>
+      </w:r>
+      <w:r>
+        <w:t xml:space="preserve">One who appropriates to his own use or benefit the name or likeness of</w:t>
       </w:r>
       <w:r>
         <w:t xml:space="preserve"> </w:t>
@@ -1220,7 +1457,31 @@
         <w:t xml:space="preserve"> </w:t>
       </w:r>
       <w:r>
-        <w:t xml:space="preserve">privacy." RESTATEMENT (SECOND) OF TORTS (the "RESTATEMENT") § 652C</w:t>
+        <w:t xml:space="preserve">privacy.</w:t>
+      </w:r>
+      <w:r>
+        <w:t xml:space="preserve">”</w:t>
+      </w:r>
+      <w:r>
+        <w:t xml:space="preserve"> </w:t>
+      </w:r>
+      <w:r>
+        <w:t xml:space="preserve">RESTATEMENT (SECOND) OF TORTS (the</w:t>
+      </w:r>
+      <w:r>
+        <w:t xml:space="preserve"> </w:t>
+      </w:r>
+      <w:r>
+        <w:t xml:space="preserve">“</w:t>
+      </w:r>
+      <w:r>
+        <w:t xml:space="preserve">RESTATEMENT</w:t>
+      </w:r>
+      <w:r>
+        <w:t xml:space="preserve">”</w:t>
+      </w:r>
+      <w:r>
+        <w:t xml:space="preserve">) § 652C</w:t>
       </w:r>
       <w:r>
         <w:t xml:space="preserve"> </w:t>
@@ -1241,12 +1502,12 @@
       <w:pPr>
         <w:pStyle w:val="Compact"/>
         <w:numPr>
-          <w:numId w:val="1003"/>
+          <w:numId w:val="1004"/>
           <w:ilvl w:val="0"/>
         </w:numPr>
       </w:pPr>
       <w:r>
-        <w:t xml:space="preserve">that the defendant appropriated the plaintiff's name or likeness for</w:t>
+        <w:t xml:space="preserve">that the defendant appropriated the plaintiff’s name or likeness for</w:t>
       </w:r>
       <w:r>
         <w:t xml:space="preserve"> </w:t>
@@ -1265,7 +1526,7 @@
       <w:pPr>
         <w:pStyle w:val="Compact"/>
         <w:numPr>
-          <w:numId w:val="1003"/>
+          <w:numId w:val="1004"/>
           <w:ilvl w:val="0"/>
         </w:numPr>
       </w:pPr>
@@ -1283,7 +1544,7 @@
       <w:pPr>
         <w:pStyle w:val="Compact"/>
         <w:numPr>
-          <w:numId w:val="1003"/>
+          <w:numId w:val="1004"/>
           <w:ilvl w:val="0"/>
         </w:numPr>
       </w:pPr>
@@ -1304,7 +1565,7 @@
       <w:r>
         <w:t xml:space="preserve"> </w:t>
       </w:r>
-      <w:hyperlink r:id="rId38">
+      <w:hyperlink r:id="rId35">
         <w:r>
           <w:rPr>
             <w:i/>
@@ -1358,25 +1619,61 @@
         <w:t xml:space="preserve"> </w:t>
       </w:r>
       <w:r>
-        <w:t xml:space="preserve">story was appropriated for Wozencraft's commercial benefit. The</w:t>
-      </w:r>
-      <w:r>
-        <w:t xml:space="preserve"> </w:t>
-      </w:r>
-      <w:r>
-        <w:t xml:space="preserve">protection of "name or likeness" under Texas law, however, does not</w:t>
-      </w:r>
-      <w:r>
-        <w:t xml:space="preserve"> </w:t>
-      </w:r>
-      <w:r>
-        <w:t xml:space="preserve">include a person's life story. If Texas law did protect such a right, it</w:t>
-      </w:r>
-      <w:r>
-        <w:t xml:space="preserve"> </w:t>
-      </w:r>
-      <w:r>
-        <w:t xml:space="preserve">was not "appropriated." And, even if Matthews could state a claim,</w:t>
+        <w:t xml:space="preserve">story was appropriated for Wozencraft’s commercial benefit. The</w:t>
+      </w:r>
+      <w:r>
+        <w:t xml:space="preserve"> </w:t>
+      </w:r>
+      <w:r>
+        <w:t xml:space="preserve">protection of</w:t>
+      </w:r>
+      <w:r>
+        <w:t xml:space="preserve"> </w:t>
+      </w:r>
+      <w:r>
+        <w:t xml:space="preserve">“</w:t>
+      </w:r>
+      <w:r>
+        <w:t xml:space="preserve">name or likeness</w:t>
+      </w:r>
+      <w:r>
+        <w:t xml:space="preserve">”</w:t>
+      </w:r>
+      <w:r>
+        <w:t xml:space="preserve"> </w:t>
+      </w:r>
+      <w:r>
+        <w:t xml:space="preserve">under Texas law, however, does not</w:t>
+      </w:r>
+      <w:r>
+        <w:t xml:space="preserve"> </w:t>
+      </w:r>
+      <w:r>
+        <w:t xml:space="preserve">include a person’s life story. If Texas law did protect such a right, it</w:t>
+      </w:r>
+      <w:r>
+        <w:t xml:space="preserve"> </w:t>
+      </w:r>
+      <w:r>
+        <w:t xml:space="preserve">was not</w:t>
+      </w:r>
+      <w:r>
+        <w:t xml:space="preserve"> </w:t>
+      </w:r>
+      <w:r>
+        <w:t xml:space="preserve">“</w:t>
+      </w:r>
+      <w:r>
+        <w:t xml:space="preserve">appropriated.</w:t>
+      </w:r>
+      <w:r>
+        <w:t xml:space="preserve">”</w:t>
+      </w:r>
+      <w:r>
+        <w:t xml:space="preserve"> </w:t>
+      </w:r>
+      <w:r>
+        <w:t xml:space="preserve">And, even if Matthews could state a claim,</w:t>
       </w:r>
       <w:r>
         <w:t xml:space="preserve"> </w:t>
@@ -1396,7 +1693,7 @@
         <w:t xml:space="preserve"> </w:t>
       </w:r>
       <w:r>
-        <w:t xml:space="preserve">to protect the value of an individual's notoriety or skill. Thus, the</w:t>
+        <w:t xml:space="preserve">to protect the value of an individual’s notoriety or skill. Thus, the</w:t>
       </w:r>
       <w:r>
         <w:t xml:space="preserve"> </w:t>
@@ -1410,7 +1707,7 @@
         <w:pStyle w:val="BlockText"/>
       </w:pPr>
       <w:r>
-        <w:t xml:space="preserve">the defendant … appropriated to his own use or benefit the reputation, prestige, social or commercial standing, public interest or other values of the plaintiff's name or likeness.</w:t>
+        <w:t xml:space="preserve">the defendant … appropriated to his own use or benefit the reputation, prestige, social or commercial standing, public interest or other values of the plaintiff’s name or likeness.</w:t>
       </w:r>
     </w:p>
     <w:p>
@@ -1426,7 +1723,7 @@
         <w:pStyle w:val="BodyText"/>
       </w:pPr>
       <w:r>
-        <w:t xml:space="preserve">The misappropriation tort does not protect one's name</w:t>
+        <w:t xml:space="preserve">The misappropriation tort does not protect one’s name</w:t>
       </w:r>
       <w:r>
         <w:t xml:space="preserve"> </w:t>
@@ -1455,19 +1752,46 @@
         <w:t xml:space="preserve"> </w:t>
       </w:r>
       <w:r>
-        <w:t xml:space="preserve">used "to advertise the defendant's business or product, or for some</w:t>
-      </w:r>
-      <w:r>
-        <w:t xml:space="preserve"> </w:t>
-      </w:r>
-      <w:r>
-        <w:t xml:space="preserve">similar commercial purpose." RESTATEMENT § 652C, comment b. The value of</w:t>
-      </w:r>
-      <w:r>
-        <w:t xml:space="preserve"> </w:t>
-      </w:r>
-      <w:r>
-        <w:t xml:space="preserve">one's likeness is not "appropriated when it is published for purposes</w:t>
+        <w:t xml:space="preserve">used</w:t>
+      </w:r>
+      <w:r>
+        <w:t xml:space="preserve"> </w:t>
+      </w:r>
+      <w:r>
+        <w:t xml:space="preserve">“</w:t>
+      </w:r>
+      <w:r>
+        <w:t xml:space="preserve">to advertise the defendant’s business or product, or for some</w:t>
+      </w:r>
+      <w:r>
+        <w:t xml:space="preserve"> </w:t>
+      </w:r>
+      <w:r>
+        <w:t xml:space="preserve">similar commercial purpose.</w:t>
+      </w:r>
+      <w:r>
+        <w:t xml:space="preserve">”</w:t>
+      </w:r>
+      <w:r>
+        <w:t xml:space="preserve"> </w:t>
+      </w:r>
+      <w:r>
+        <w:t xml:space="preserve">RESTATEMENT § 652C, comment b. The value of</w:t>
+      </w:r>
+      <w:r>
+        <w:t xml:space="preserve"> </w:t>
+      </w:r>
+      <w:r>
+        <w:t xml:space="preserve">one’s likeness is not</w:t>
+      </w:r>
+      <w:r>
+        <w:t xml:space="preserve"> </w:t>
+      </w:r>
+      <w:r>
+        <w:t xml:space="preserve">“</w:t>
+      </w:r>
+      <w:r>
+        <w:t xml:space="preserve">appropriated when it is published for purposes</w:t>
       </w:r>
       <w:r>
         <w:t xml:space="preserve"> </w:t>
@@ -1485,7 +1809,7 @@
         <w:t xml:space="preserve"> </w:t>
       </w:r>
       <w:r>
-        <w:t xml:space="preserve">publicity is given for the purpose of appropriating to the defendant's</w:t>
+        <w:t xml:space="preserve">publicity is given for the purpose of appropriating to the defendant’s</w:t>
       </w:r>
       <w:r>
         <w:t xml:space="preserve"> </w:t>
@@ -1497,7 +1821,16 @@
         <w:t xml:space="preserve"> </w:t>
       </w:r>
       <w:r>
-        <w:t xml:space="preserve">likeness that the right of privacy is invaded." RESTATEMENT § 652C,</w:t>
+        <w:t xml:space="preserve">likeness that the right of privacy is invaded.</w:t>
+      </w:r>
+      <w:r>
+        <w:t xml:space="preserve">”</w:t>
+      </w:r>
+      <w:r>
+        <w:t xml:space="preserve"> </w:t>
+      </w:r>
+      <w:r>
+        <w:t xml:space="preserve">RESTATEMENT § 652C,</w:t>
       </w:r>
       <w:r>
         <w:t xml:space="preserve"> </w:t>
@@ -1511,13 +1844,31 @@
         <w:pStyle w:val="BodyText"/>
       </w:pPr>
       <w:r>
-        <w:t xml:space="preserve">There is nothing unique about Matthew's name or likeness that creates</w:t>
-      </w:r>
-      <w:r>
-        <w:t xml:space="preserve"> </w:t>
-      </w:r>
-      <w:r>
-        <w:t xml:space="preserve">value for Wozencraft to appropriate. She is not "cashing-in" on goodwill</w:t>
+        <w:t xml:space="preserve">There is nothing unique about Matthew’s name or likeness that creates</w:t>
+      </w:r>
+      <w:r>
+        <w:t xml:space="preserve"> </w:t>
+      </w:r>
+      <w:r>
+        <w:t xml:space="preserve">value for Wozencraft to appropriate. She is not</w:t>
+      </w:r>
+      <w:r>
+        <w:t xml:space="preserve"> </w:t>
+      </w:r>
+      <w:r>
+        <w:t xml:space="preserve">“</w:t>
+      </w:r>
+      <w:r>
+        <w:t xml:space="preserve">cashing-in</w:t>
+      </w:r>
+      <w:r>
+        <w:t xml:space="preserve">”</w:t>
+      </w:r>
+      <w:r>
+        <w:t xml:space="preserve"> </w:t>
+      </w:r>
+      <w:r>
+        <w:t xml:space="preserve">on goodwill</w:t>
       </w:r>
       <w:r>
         <w:t xml:space="preserve"> </w:t>
@@ -1535,7 +1886,25 @@
         <w:t xml:space="preserve"> </w:t>
       </w:r>
       <w:r>
-        <w:t xml:space="preserve">provide value to the book, nor is she using his name to "endorse" the</w:t>
+        <w:t xml:space="preserve">provide value to the book, nor is she using his name to</w:t>
+      </w:r>
+      <w:r>
+        <w:t xml:space="preserve"> </w:t>
+      </w:r>
+      <w:r>
+        <w:t xml:space="preserve">“</w:t>
+      </w:r>
+      <w:r>
+        <w:t xml:space="preserve">endorse</w:t>
+      </w:r>
+      <w:r>
+        <w:t xml:space="preserve">”</w:t>
+      </w:r>
+      <w:r>
+        <w:t xml:space="preserve"> </w:t>
+      </w:r>
+      <w:r>
+        <w:t xml:space="preserve">the</w:t>
       </w:r>
       <w:r>
         <w:t xml:space="preserve"> </w:t>
@@ -1547,13 +1916,31 @@
         <w:t xml:space="preserve"> </w:t>
       </w:r>
       <w:r>
-        <w:t xml:space="preserve">Matthew's life story, while interesting to readers and film-goers, is</w:t>
-      </w:r>
-      <w:r>
-        <w:t xml:space="preserve"> </w:t>
-      </w:r>
-      <w:r>
-        <w:t xml:space="preserve">not a "name or likeness" for purposes of applying the misappropriation</w:t>
+        <w:t xml:space="preserve">Matthew’s life story, while interesting to readers and film-goers, is</w:t>
+      </w:r>
+      <w:r>
+        <w:t xml:space="preserve"> </w:t>
+      </w:r>
+      <w:r>
+        <w:t xml:space="preserve">not a</w:t>
+      </w:r>
+      <w:r>
+        <w:t xml:space="preserve"> </w:t>
+      </w:r>
+      <w:r>
+        <w:t xml:space="preserve">“</w:t>
+      </w:r>
+      <w:r>
+        <w:t xml:space="preserve">name or likeness</w:t>
+      </w:r>
+      <w:r>
+        <w:t xml:space="preserve">”</w:t>
+      </w:r>
+      <w:r>
+        <w:t xml:space="preserve"> </w:t>
+      </w:r>
+      <w:r>
+        <w:t xml:space="preserve">for purposes of applying the misappropriation</w:t>
       </w:r>
       <w:r>
         <w:t xml:space="preserve"> </w:t>
@@ -1567,7 +1954,7 @@
         <w:pStyle w:val="BodyText"/>
       </w:pPr>
       <w:r>
-        <w:t xml:space="preserve">Protecting one's name or likeness from misappropriation is socially</w:t>
+        <w:t xml:space="preserve">Protecting one’s name or likeness from misappropriation is socially</w:t>
       </w:r>
       <w:r>
         <w:t xml:space="preserve"> </w:t>
@@ -1579,7 +1966,7 @@
         <w:t xml:space="preserve"> </w:t>
       </w:r>
       <w:r>
-        <w:t xml:space="preserve">then can be used for commercial advantage. Associating one's goodwill</w:t>
+        <w:t xml:space="preserve">then can be used for commercial advantage. Associating one’s goodwill</w:t>
       </w:r>
       <w:r>
         <w:t xml:space="preserve"> </w:t>
@@ -1591,7 +1978,7 @@
         <w:t xml:space="preserve"> </w:t>
       </w:r>
       <w:r>
-        <w:t xml:space="preserve">artificial scarcity created by the protection of one's likeness, that</w:t>
+        <w:t xml:space="preserve">artificial scarcity created by the protection of one’s likeness, that</w:t>
       </w:r>
       <w:r>
         <w:t xml:space="preserve"> </w:t>
@@ -1611,7 +1998,7 @@
         <w:pStyle w:val="BodyText"/>
       </w:pPr>
       <w:r>
-        <w:t xml:space="preserve">For instance, if a well-known public figure's picture could be used</w:t>
+        <w:t xml:space="preserve">For instance, if a well-known public figure’s picture could be used</w:t>
       </w:r>
       <w:r>
         <w:t xml:space="preserve"> </w:t>
@@ -1655,7 +2042,7 @@
       <w:r>
         <w:t xml:space="preserve"> </w:t>
       </w:r>
-      <w:hyperlink r:id="rId39">
+      <w:hyperlink r:id="rId36">
         <w:r>
           <w:rPr>
             <w:i/>
@@ -1673,7 +2060,7 @@
           <w:rPr>
             <w:rStyle w:val="Hyperlink"/>
           </w:rPr>
-          <w:t xml:space="preserve">(Tex.Civ.App. 1975</w:t>
+          <w:t xml:space="preserve">(Tex.Civ.App. 1975)</w:t>
         </w:r>
       </w:hyperlink>
       <w:r>
@@ -1714,19 +2101,19 @@
         <w:t xml:space="preserve"> </w:t>
       </w:r>
       <w:r>
-        <w:t xml:space="preserve">celebrity's endorsement has to consumers will be lost if every</w:t>
-      </w:r>
-      <w:r>
-        <w:t xml:space="preserve"> </w:t>
-      </w:r>
-      <w:r>
-        <w:t xml:space="preserve">advertiser can use the celebrity's name and picture.… [T]he value of</w:t>
-      </w:r>
-      <w:r>
-        <w:t xml:space="preserve"> </w:t>
-      </w:r>
-      <w:r>
-        <w:t xml:space="preserve">associating the celebrity's name with a particular product will be</w:t>
+        <w:t xml:space="preserve">celebrity’s endorsement has to consumers will be lost if every</w:t>
+      </w:r>
+      <w:r>
+        <w:t xml:space="preserve"> </w:t>
+      </w:r>
+      <w:r>
+        <w:t xml:space="preserve">advertiser can use the celebrity’s name and picture.… [T]he value of</w:t>
+      </w:r>
+      <w:r>
+        <w:t xml:space="preserve"> </w:t>
+      </w:r>
+      <w:r>
+        <w:t xml:space="preserve">associating the celebrity’s name with a particular product will be</w:t>
       </w:r>
       <w:r>
         <w:t xml:space="preserve"> </w:t>
@@ -1774,7 +2161,25 @@
         <w:pStyle w:val="BodyText"/>
       </w:pPr>
       <w:r>
-        <w:t xml:space="preserve">[Thus, the term "likeness" includes such things as pictures, drawings, and the use of a singer's distinctive voice.]</w:t>
+        <w:t xml:space="preserve">[Thus, the term</w:t>
+      </w:r>
+      <w:r>
+        <w:t xml:space="preserve"> </w:t>
+      </w:r>
+      <w:r>
+        <w:t xml:space="preserve">“</w:t>
+      </w:r>
+      <w:r>
+        <w:t xml:space="preserve">likeness</w:t>
+      </w:r>
+      <w:r>
+        <w:t xml:space="preserve">”</w:t>
+      </w:r>
+      <w:r>
+        <w:t xml:space="preserve"> </w:t>
+      </w:r>
+      <w:r>
+        <w:t xml:space="preserve">includes such things as pictures, drawings, and the use of a singer’s distinctive voice.]</w:t>
       </w:r>
     </w:p>
     <w:p>
@@ -1782,7 +2187,25 @@
         <w:pStyle w:val="BodyText"/>
       </w:pPr>
       <w:r>
-        <w:t xml:space="preserve">The term "likeness" does not include general incidents from a person's</w:t>
+        <w:t xml:space="preserve">The term</w:t>
+      </w:r>
+      <w:r>
+        <w:t xml:space="preserve"> </w:t>
+      </w:r>
+      <w:r>
+        <w:t xml:space="preserve">“</w:t>
+      </w:r>
+      <w:r>
+        <w:t xml:space="preserve">likeness</w:t>
+      </w:r>
+      <w:r>
+        <w:t xml:space="preserve">”</w:t>
+      </w:r>
+      <w:r>
+        <w:t xml:space="preserve"> </w:t>
+      </w:r>
+      <w:r>
+        <w:t xml:space="preserve">does not include general incidents from a person’s</w:t>
       </w:r>
       <w:r>
         <w:t xml:space="preserve"> </w:t>
@@ -1808,7 +2231,7 @@
         <w:t xml:space="preserve"> </w:t>
       </w:r>
       <w:r>
-        <w:t xml:space="preserve">individual's life, standing alone, lacks the value of a name or likeness</w:t>
+        <w:t xml:space="preserve">individual’s life, standing alone, lacks the value of a name or likeness</w:t>
       </w:r>
       <w:r>
         <w:t xml:space="preserve"> </w:t>
@@ -1820,7 +2243,7 @@
         <w:t xml:space="preserve"> </w:t>
       </w:r>
       <w:r>
-        <w:t xml:space="preserve">with one's name or likeness, the facts of an individual's life possess</w:t>
+        <w:t xml:space="preserve">with one’s name or likeness, the facts of an individual’s life possess</w:t>
       </w:r>
       <w:r>
         <w:t xml:space="preserve"> </w:t>
@@ -1832,7 +2255,16 @@
         <w:t xml:space="preserve"> </w:t>
       </w:r>
       <w:r>
-        <w:t xml:space="preserve">observes, "If Brand X beer makes money using Celebrity A's</w:t>
+        <w:t xml:space="preserve">observes,</w:t>
+      </w:r>
+      <w:r>
+        <w:t xml:space="preserve"> </w:t>
+      </w:r>
+      <w:r>
+        <w:t xml:space="preserve">“</w:t>
+      </w:r>
+      <w:r>
+        <w:t xml:space="preserve">If Brand X beer makes money using Celebrity A’s</w:t>
       </w:r>
       <w:r>
         <w:t xml:space="preserve"> </w:t>
@@ -1850,7 +2282,7 @@
         <w:t xml:space="preserve"> </w:t>
       </w:r>
       <w:r>
-        <w:t xml:space="preserve">contrast, the multiple use of a celebrity's photograph by competing</w:t>
+        <w:t xml:space="preserve">contrast, the multiple use of a celebrity’s photograph by competing</w:t>
       </w:r>
       <w:r>
         <w:t xml:space="preserve"> </w:t>
@@ -1862,7 +2294,16 @@
         <w:t xml:space="preserve"> </w:t>
       </w:r>
       <w:r>
-        <w:t xml:space="preserve">newspaper-reading public." RICHARD A. POSNER, THE ECONOMICS OF JUSTICE</w:t>
+        <w:t xml:space="preserve">newspaper-reading public.</w:t>
+      </w:r>
+      <w:r>
+        <w:t xml:space="preserve">”</w:t>
+      </w:r>
+      <w:r>
+        <w:t xml:space="preserve"> </w:t>
+      </w:r>
+      <w:r>
+        <w:t xml:space="preserve">RICHARD A. POSNER, THE ECONOMICS OF JUSTICE</w:t>
       </w:r>
       <w:r>
         <w:t xml:space="preserve"> </w:t>
@@ -1897,13 +2338,19 @@
         <w:t xml:space="preserve"> </w:t>
       </w:r>
       <w:r>
-        <w:t xml:space="preserve">OF TORTS § 117 at 853 (5th ed. 1984) ("Nor is there any liability for</w:t>
-      </w:r>
-      <w:r>
-        <w:t xml:space="preserve"> </w:t>
-      </w:r>
-      <w:r>
-        <w:t xml:space="preserve">misappropriation when the plaintiff's character, occupation and the</w:t>
+        <w:t xml:space="preserve">OF TORTS § 117 at 853 (5th ed. 1984) (</w:t>
+      </w:r>
+      <w:r>
+        <w:t xml:space="preserve">“</w:t>
+      </w:r>
+      <w:r>
+        <w:t xml:space="preserve">Nor is there any liability for</w:t>
+      </w:r>
+      <w:r>
+        <w:t xml:space="preserve"> </w:t>
+      </w:r>
+      <w:r>
+        <w:t xml:space="preserve">misappropriation when the plaintiff’s character, occupation and the</w:t>
       </w:r>
       <w:r>
         <w:t xml:space="preserve"> </w:t>
@@ -1921,7 +2368,13 @@
         <w:t xml:space="preserve"> </w:t>
       </w:r>
       <w:r>
-        <w:t xml:space="preserve">one.")</w:t>
+        <w:t xml:space="preserve">one.</w:t>
+      </w:r>
+      <w:r>
+        <w:t xml:space="preserve">”</w:t>
+      </w:r>
+      <w:r>
+        <w:t xml:space="preserve">)</w:t>
       </w:r>
     </w:p>
     <w:p>
@@ -1929,7 +2382,7 @@
         <w:pStyle w:val="BodyText"/>
       </w:pPr>
       <w:r>
-        <w:t xml:space="preserve">Far from reducing the value of Matthews's story, RUSH increased the</w:t>
+        <w:t xml:space="preserve">Far from reducing the value of Matthews’s story, RUSH increased the</w:t>
       </w:r>
       <w:r>
         <w:t xml:space="preserve"> </w:t>
@@ -1959,13 +2412,31 @@
         <w:t xml:space="preserve"> </w:t>
       </w:r>
       <w:r>
-        <w:t xml:space="preserve">information provided by the facts of one's life will be reduced by</w:t>
-      </w:r>
-      <w:r>
-        <w:t xml:space="preserve"> </w:t>
-      </w:r>
-      <w:r>
-        <w:t xml:space="preserve">repeated use, the law does not forbid the "appropriation" of this</w:t>
+        <w:t xml:space="preserve">information provided by the facts of one’s life will be reduced by</w:t>
+      </w:r>
+      <w:r>
+        <w:t xml:space="preserve"> </w:t>
+      </w:r>
+      <w:r>
+        <w:t xml:space="preserve">repeated use, the law does not forbid the</w:t>
+      </w:r>
+      <w:r>
+        <w:t xml:space="preserve"> </w:t>
+      </w:r>
+      <w:r>
+        <w:t xml:space="preserve">“</w:t>
+      </w:r>
+      <w:r>
+        <w:t xml:space="preserve">appropriation</w:t>
+      </w:r>
+      <w:r>
+        <w:t xml:space="preserve">”</w:t>
+      </w:r>
+      <w:r>
+        <w:t xml:space="preserve"> </w:t>
+      </w:r>
+      <w:r>
+        <w:t xml:space="preserve">of this</w:t>
       </w:r>
       <w:r>
         <w:t xml:space="preserve"> </w:t>
@@ -2010,21 +2481,21 @@
       <w:pPr>
         <w:pStyle w:val="Heading3"/>
       </w:pPr>
-      <w:bookmarkStart w:id="40" w:name="iii."/>
-      <w:bookmarkEnd w:id="40"/>
+      <w:bookmarkStart w:id="37" w:name="iii."/>
       <w:r>
         <w:t xml:space="preserve">III.</w:t>
       </w:r>
+      <w:bookmarkEnd w:id="37"/>
     </w:p>
     <w:p>
       <w:pPr>
         <w:pStyle w:val="Heading4"/>
       </w:pPr>
-      <w:bookmarkStart w:id="41" w:name="a."/>
-      <w:bookmarkEnd w:id="41"/>
+      <w:bookmarkStart w:id="38" w:name="a."/>
       <w:r>
         <w:t xml:space="preserve">A.</w:t>
       </w:r>
+      <w:bookmarkEnd w:id="38"/>
     </w:p>
     <w:p>
       <w:pPr>
@@ -2037,25 +2508,34 @@
         <w:t xml:space="preserve"> </w:t>
       </w:r>
       <w:r>
-        <w:t xml:space="preserve">of events in one's life, it likely would recognize an exception for</w:t>
-      </w:r>
-      <w:r>
-        <w:t xml:space="preserve"> </w:t>
-      </w:r>
-      <w:r>
-        <w:t xml:space="preserve">biographies. As one commentator has written, "Courts long ago recognized</w:t>
-      </w:r>
-      <w:r>
-        <w:t xml:space="preserve"> </w:t>
-      </w:r>
-      <w:r>
-        <w:t xml:space="preserve">that a celebrity's right of publicity does not preclude others from</w:t>
-      </w:r>
-      <w:r>
-        <w:t xml:space="preserve"> </w:t>
-      </w:r>
-      <w:r>
-        <w:t xml:space="preserve">incorporating a person's name, features or biography in a literary work,</w:t>
+        <w:t xml:space="preserve">of events in one’s life, it likely would recognize an exception for</w:t>
+      </w:r>
+      <w:r>
+        <w:t xml:space="preserve"> </w:t>
+      </w:r>
+      <w:r>
+        <w:t xml:space="preserve">biographies. As one commentator has written,</w:t>
+      </w:r>
+      <w:r>
+        <w:t xml:space="preserve"> </w:t>
+      </w:r>
+      <w:r>
+        <w:t xml:space="preserve">“</w:t>
+      </w:r>
+      <w:r>
+        <w:t xml:space="preserve">Courts long ago recognized</w:t>
+      </w:r>
+      <w:r>
+        <w:t xml:space="preserve"> </w:t>
+      </w:r>
+      <w:r>
+        <w:t xml:space="preserve">that a celebrity’s right of publicity does not preclude others from</w:t>
+      </w:r>
+      <w:r>
+        <w:t xml:space="preserve"> </w:t>
+      </w:r>
+      <w:r>
+        <w:t xml:space="preserve">incorporating a person’s name, features or biography in a literary work,</w:t>
       </w:r>
       <w:r>
         <w:t xml:space="preserve"> </w:t>
@@ -2067,7 +2547,16 @@
         <w:t xml:space="preserve"> </w:t>
       </w:r>
       <w:r>
-        <w:t xml:space="preserve">individual's identity in advertising infringes on the persona." George</w:t>
+        <w:t xml:space="preserve">individual’s identity in advertising infringes on the persona.</w:t>
+      </w:r>
+      <w:r>
+        <w:t xml:space="preserve">”</w:t>
+      </w:r>
+      <w:r>
+        <w:t xml:space="preserve"> </w:t>
+      </w:r>
+      <w:r>
+        <w:t xml:space="preserve">George</w:t>
       </w:r>
       <w:r>
         <w:t xml:space="preserve"> </w:t>
@@ -2093,7 +2582,7 @@
       <w:r>
         <w:t xml:space="preserve"> </w:t>
       </w:r>
-      <w:hyperlink r:id="rId42">
+      <w:hyperlink r:id="rId39">
         <w:r>
           <w:rPr>
             <w:i/>
@@ -2121,12 +2610,12 @@
         <w:rPr>
           <w:i/>
         </w:rPr>
-        <w:t xml:space="preserve">aff'd,</w:t>
-      </w:r>
-      <w:r>
-        <w:t xml:space="preserve"> </w:t>
-      </w:r>
-      <w:hyperlink r:id="rId43">
+        <w:t xml:space="preserve">aff’d,</w:t>
+      </w:r>
+      <w:r>
+        <w:t xml:space="preserve"> </w:t>
+      </w:r>
+      <w:hyperlink r:id="rId40">
         <w:r>
           <w:rPr>
             <w:rStyle w:val="Hyperlink"/>
@@ -2154,11 +2643,11 @@
       <w:pPr>
         <w:pStyle w:val="Heading4"/>
       </w:pPr>
-      <w:bookmarkStart w:id="44" w:name="b."/>
-      <w:bookmarkEnd w:id="44"/>
+      <w:bookmarkStart w:id="41" w:name="b."/>
       <w:r>
         <w:t xml:space="preserve">B.</w:t>
       </w:r>
+      <w:bookmarkEnd w:id="41"/>
     </w:p>
     <w:p>
       <w:pPr>
@@ -2171,7 +2660,25 @@
         <w:t xml:space="preserve"> </w:t>
       </w:r>
       <w:r>
-        <w:t xml:space="preserve">fictionalized account of his life. The cases he cites, however, do not support his argument, as they apply the "false light" doctrine. In each of them, (1) the plaintiff's real name was used; (2) false or defamatory statements were made regarding the plaintiff; and (3) the plaintiff alleged invasion of privacy by false light, not misappropriation.</w:t>
+        <w:t xml:space="preserve">fictionalized account of his life. The cases he cites, however, do not support his argument, as they apply the</w:t>
+      </w:r>
+      <w:r>
+        <w:t xml:space="preserve"> </w:t>
+      </w:r>
+      <w:r>
+        <w:t xml:space="preserve">“</w:t>
+      </w:r>
+      <w:r>
+        <w:t xml:space="preserve">false light</w:t>
+      </w:r>
+      <w:r>
+        <w:t xml:space="preserve">”</w:t>
+      </w:r>
+      <w:r>
+        <w:t xml:space="preserve"> </w:t>
+      </w:r>
+      <w:r>
+        <w:t xml:space="preserve">doctrine. In each of them, (1) the plaintiff’s real name was used; (2) false or defamatory statements were made regarding the plaintiff; and (3) the plaintiff alleged invasion of privacy by false light, not misappropriation.</w:t>
       </w:r>
     </w:p>
     <w:p>
@@ -2179,7 +2686,7 @@
         <w:pStyle w:val="BodyText"/>
       </w:pPr>
       <w:r>
-        <w:t xml:space="preserve">By contrast, RUSH does not use Matthews's real name, and Matthews admits</w:t>
+        <w:t xml:space="preserve">By contrast, RUSH does not use Matthews’s real name, and Matthews admits</w:t>
       </w:r>
       <w:r>
         <w:t xml:space="preserve"> </w:t>
@@ -2204,11 +2711,11 @@
       <w:pPr>
         <w:pStyle w:val="Heading4"/>
       </w:pPr>
-      <w:bookmarkStart w:id="45" w:name="c."/>
-      <w:bookmarkEnd w:id="45"/>
+      <w:bookmarkStart w:id="42" w:name="c."/>
       <w:r>
         <w:t xml:space="preserve">C.</w:t>
       </w:r>
+      <w:bookmarkEnd w:id="42"/>
     </w:p>
     <w:p>
       <w:pPr>
@@ -2222,11 +2729,11 @@
       <w:pPr>
         <w:pStyle w:val="Heading5"/>
       </w:pPr>
-      <w:bookmarkStart w:id="46" w:name="section"/>
-      <w:bookmarkEnd w:id="46"/>
+      <w:bookmarkStart w:id="43" w:name="section"/>
       <w:r>
         <w:t xml:space="preserve">1.</w:t>
       </w:r>
+      <w:bookmarkEnd w:id="43"/>
     </w:p>
     <w:p>
       <w:pPr>
@@ -2239,24 +2746,36 @@
         <w:t xml:space="preserve"> </w:t>
       </w:r>
       <w:r>
-        <w:t xml:space="preserve">Wozencraft's novel falls within the protection of the First Amendment.</w:t>
-      </w:r>
-      <w:r>
-        <w:t xml:space="preserve"> </w:t>
-      </w:r>
-      <w:r>
-        <w:t xml:space="preserve">It is immaterial whether RUSH "is viewed as an historical or a fictional</w:t>
-      </w:r>
-      <w:r>
-        <w:t xml:space="preserve"> </w:t>
-      </w:r>
-      <w:r>
-        <w:t xml:space="preserve">work,"</w:t>
-      </w:r>
-      <w:r>
-        <w:t xml:space="preserve"> </w:t>
-      </w:r>
-      <w:hyperlink r:id="rId47">
+        <w:t xml:space="preserve">Wozencraft’s novel falls within the protection of the First Amendment.</w:t>
+      </w:r>
+      <w:r>
+        <w:t xml:space="preserve"> </w:t>
+      </w:r>
+      <w:r>
+        <w:t xml:space="preserve">It is immaterial whether RUSH</w:t>
+      </w:r>
+      <w:r>
+        <w:t xml:space="preserve"> </w:t>
+      </w:r>
+      <w:r>
+        <w:t xml:space="preserve">“</w:t>
+      </w:r>
+      <w:r>
+        <w:t xml:space="preserve">is viewed as an historical or a fictional</w:t>
+      </w:r>
+      <w:r>
+        <w:t xml:space="preserve"> </w:t>
+      </w:r>
+      <w:r>
+        <w:t xml:space="preserve">work,</w:t>
+      </w:r>
+      <w:r>
+        <w:t xml:space="preserve">”</w:t>
+      </w:r>
+      <w:r>
+        <w:t xml:space="preserve"> </w:t>
+      </w:r>
+      <w:hyperlink r:id="rId44">
         <w:r>
           <w:rPr>
             <w:i/>
@@ -2281,18 +2800,30 @@
         <w:t xml:space="preserve"> </w:t>
       </w:r>
       <w:r>
-        <w:t xml:space="preserve">so long as it is not "simply a disguised commercial advertisement for</w:t>
-      </w:r>
-      <w:r>
-        <w:t xml:space="preserve"> </w:t>
-      </w:r>
-      <w:r>
-        <w:t xml:space="preserve">the sale of goods or services."</w:t>
-      </w:r>
-      <w:r>
-        <w:t xml:space="preserve"> </w:t>
-      </w:r>
-      <w:hyperlink r:id="rId48">
+        <w:t xml:space="preserve">so long as it is not</w:t>
+      </w:r>
+      <w:r>
+        <w:t xml:space="preserve"> </w:t>
+      </w:r>
+      <w:r>
+        <w:t xml:space="preserve">“</w:t>
+      </w:r>
+      <w:r>
+        <w:t xml:space="preserve">simply a disguised commercial advertisement for</w:t>
+      </w:r>
+      <w:r>
+        <w:t xml:space="preserve"> </w:t>
+      </w:r>
+      <w:r>
+        <w:t xml:space="preserve">the sale of goods or services.</w:t>
+      </w:r>
+      <w:r>
+        <w:t xml:space="preserve">”</w:t>
+      </w:r>
+      <w:r>
+        <w:t xml:space="preserve"> </w:t>
+      </w:r>
+      <w:hyperlink r:id="rId45">
         <w:r>
           <w:rPr>
             <w:i/>
@@ -2333,7 +2864,7 @@
       <w:r>
         <w:t xml:space="preserve"> </w:t>
       </w:r>
-      <w:hyperlink r:id="rId49">
+      <w:hyperlink r:id="rId46">
         <w:r>
           <w:rPr>
             <w:i/>
@@ -2358,18 +2889,24 @@
         <w:t xml:space="preserve"> </w:t>
       </w:r>
       <w:r>
-        <w:t xml:space="preserve">"[T]he same standards of constitutional protection apply to an invasion</w:t>
-      </w:r>
-      <w:r>
-        <w:t xml:space="preserve"> </w:t>
-      </w:r>
-      <w:r>
-        <w:t xml:space="preserve">of privacy as to libel actions."</w:t>
-      </w:r>
-      <w:r>
-        <w:t xml:space="preserve"> </w:t>
-      </w:r>
-      <w:hyperlink r:id="rId50">
+        <w:t xml:space="preserve">“</w:t>
+      </w:r>
+      <w:r>
+        <w:t xml:space="preserve">[T]he same standards of constitutional protection apply to an invasion</w:t>
+      </w:r>
+      <w:r>
+        <w:t xml:space="preserve"> </w:t>
+      </w:r>
+      <w:r>
+        <w:t xml:space="preserve">of privacy as to libel actions.</w:t>
+      </w:r>
+      <w:r>
+        <w:t xml:space="preserve">”</w:t>
+      </w:r>
+      <w:r>
+        <w:t xml:space="preserve"> </w:t>
+      </w:r>
+      <w:hyperlink r:id="rId47">
         <w:r>
           <w:rPr>
             <w:i/>
@@ -2387,13 +2924,31 @@
         <w:pStyle w:val="BodyText"/>
       </w:pPr>
       <w:r>
-        <w:t xml:space="preserve">Accordingly, absent a showing of malice, i.e., a "reckless disregard for</w:t>
-      </w:r>
-      <w:r>
-        <w:t xml:space="preserve"> </w:t>
-      </w:r>
-      <w:r>
-        <w:t xml:space="preserve">the truth," RUSH is protected by the First Amendment.</w:t>
+        <w:t xml:space="preserve">Accordingly, absent a showing of malice, i.e., a</w:t>
+      </w:r>
+      <w:r>
+        <w:t xml:space="preserve"> </w:t>
+      </w:r>
+      <w:r>
+        <w:t xml:space="preserve">“</w:t>
+      </w:r>
+      <w:r>
+        <w:t xml:space="preserve">reckless disregard for</w:t>
+      </w:r>
+      <w:r>
+        <w:t xml:space="preserve"> </w:t>
+      </w:r>
+      <w:r>
+        <w:t xml:space="preserve">the truth,</w:t>
+      </w:r>
+      <w:r>
+        <w:t xml:space="preserve">”</w:t>
+      </w:r>
+      <w:r>
+        <w:t xml:space="preserve"> </w:t>
+      </w:r>
+      <w:r>
+        <w:t xml:space="preserve">RUSH is protected by the First Amendment.</w:t>
       </w:r>
       <w:r>
         <w:t xml:space="preserve"> </w:t>
@@ -2407,13 +2962,13 @@
       <w:r>
         <w:t xml:space="preserve"> </w:t>
       </w:r>
-      <w:hyperlink r:id="rId51">
+      <w:hyperlink r:id="rId48">
         <w:r>
           <w:rPr>
             <w:i/>
             <w:rStyle w:val="Hyperlink"/>
           </w:rPr>
-          <w:t xml:space="preserve">Time, Inc.</w:t>
+          <w:t xml:space="preserve">Time,</w:t>
         </w:r>
         <w:r>
           <w:rPr>
@@ -2427,7 +2982,7 @@
             <w:i/>
             <w:rStyle w:val="Hyperlink"/>
           </w:rPr>
-          <w:t xml:space="preserve">v. Hill</w:t>
+          <w:t xml:space="preserve">Inc. v. Hill</w:t>
         </w:r>
         <w:r>
           <w:rPr>
@@ -2462,11 +3017,11 @@
       <w:pPr>
         <w:pStyle w:val="Heading5"/>
       </w:pPr>
-      <w:bookmarkStart w:id="52" w:name="section-1"/>
-      <w:bookmarkEnd w:id="52"/>
+      <w:bookmarkStart w:id="49" w:name="section-1"/>
       <w:r>
         <w:t xml:space="preserve">2.</w:t>
       </w:r>
+      <w:bookmarkEnd w:id="49"/>
     </w:p>
     <w:p>
       <w:pPr>
@@ -2499,7 +3054,7 @@
       <w:r>
         <w:t xml:space="preserve"> </w:t>
       </w:r>
-      <w:hyperlink r:id="rId53">
+      <w:hyperlink r:id="rId50">
         <w:r>
           <w:rPr>
             <w:i/>
@@ -2529,7 +3084,10 @@
         <w:pStyle w:val="BodyText"/>
       </w:pPr>
       <w:r>
-        <w:t xml:space="preserve">"To whatever degree and whatever connection a man's life ceases to be</w:t>
+        <w:t xml:space="preserve">“</w:t>
+      </w:r>
+      <w:r>
+        <w:t xml:space="preserve">To whatever degree and whatever connection a man’s life ceases to be</w:t>
       </w:r>
       <w:r>
         <w:t xml:space="preserve"> </w:t>
@@ -2541,7 +3099,16 @@
         <w:t xml:space="preserve"> </w:t>
       </w:r>
       <w:r>
-        <w:t xml:space="preserve">that extent the protection is withdrawn.…" Samuel D. Warren &amp; Louis D.</w:t>
+        <w:t xml:space="preserve">that extent the protection is withdrawn.…</w:t>
+      </w:r>
+      <w:r>
+        <w:t xml:space="preserve">”</w:t>
+      </w:r>
+      <w:r>
+        <w:t xml:space="preserve"> </w:t>
+      </w:r>
+      <w:r>
+        <w:t xml:space="preserve">Samuel D. Warren &amp; Louis D.</w:t>
       </w:r>
       <w:r>
         <w:t xml:space="preserve"> </w:t>
@@ -2625,7 +3192,7 @@
       <w:pPr>
         <w:pStyle w:val="FirstParagraph"/>
       </w:pPr>
-      <w:hyperlink r:id="rId54">
+      <w:hyperlink r:id="rId51">
         <w:r>
           <w:rPr>
             <w:i/>
@@ -2679,7 +3246,7 @@
         <w:t xml:space="preserve"> </w:t>
       </w:r>
       <w:r>
-        <w:t xml:space="preserve">testified about his activities in Hardy's criminal trial. All the</w:t>
+        <w:t xml:space="preserve">testified about his activities in Hardy’s criminal trial. All the</w:t>
       </w:r>
       <w:r>
         <w:t xml:space="preserve"> </w:t>
@@ -2731,7 +3298,7 @@
       <w:r>
         <w:t xml:space="preserve"> </w:t>
       </w:r>
-      <w:hyperlink r:id="rId55">
+      <w:hyperlink r:id="rId52">
         <w:r>
           <w:rPr>
             <w:i/>
@@ -2790,7 +3357,7 @@
       <w:r>
         <w:t xml:space="preserve"> </w:t>
       </w:r>
-      <w:hyperlink r:id="rId53">
+      <w:hyperlink r:id="rId50">
         <w:r>
           <w:rPr>
             <w:i/>
@@ -2808,18 +3375,18 @@
         <w:pStyle w:val="BodyText"/>
       </w:pPr>
       <w:r>
-        <w:t xml:space="preserve">[The court's discussion of contract matters and division of marital property omitted.]</w:t>
+        <w:t xml:space="preserve">[The court’s discussion of contract matters and division of marital property omitted.]</w:t>
       </w:r>
     </w:p>
     <w:p>
       <w:pPr>
         <w:pStyle w:val="Heading3"/>
       </w:pPr>
-      <w:bookmarkStart w:id="56" w:name="vi."/>
-      <w:bookmarkEnd w:id="56"/>
+      <w:bookmarkStart w:id="53" w:name="vi."/>
       <w:r>
         <w:t xml:space="preserve">VI.</w:t>
       </w:r>
+      <w:bookmarkEnd w:id="53"/>
     </w:p>
     <w:p>
       <w:pPr>
@@ -2832,7 +3399,7 @@
         <w:t xml:space="preserve"> </w:t>
       </w:r>
       <w:r>
-        <w:t xml:space="preserve">Thus, we AFFIRM the district court's grant of summary judgment on all</w:t>
+        <w:t xml:space="preserve">Thus, we AFFIRM the district court’s grant of summary judgment on all</w:t>
       </w:r>
       <w:r>
         <w:t xml:space="preserve"> </w:t>
@@ -2844,6 +3411,10 @@
     <w:sectPr/>
   </w:body>
 </w:document>
+</file>
+
+<file path=word/comments.xml><?xml version="1.0" encoding="utf-8"?>
+<w:comments xmlns:w="http://schemas.openxmlformats.org/wordprocessingml/2006/main" xmlns:m="http://schemas.openxmlformats.org/officeDocument/2006/math" xmlns:r="http://schemas.openxmlformats.org/officeDocument/2006/relationships" xmlns:o="urn:schemas-microsoft-com:office:office" xmlns:v="urn:schemas-microsoft-com:vml" xmlns:w10="urn:schemas-microsoft-com:office:word" xmlns:a="http://schemas.openxmlformats.org/drawingml/2006/main" xmlns:pic="http://schemas.openxmlformats.org/drawingml/2006/picture" xmlns:wp="http://schemas.openxmlformats.org/drawingml/2006/wordprocessingDrawing"/>
 </file>
 
 <file path=word/footnotes.xml><?xml version="1.0" encoding="utf-8"?>
@@ -2867,8 +3438,8 @@
 
 <file path=word/numbering.xml><?xml version="1.0" encoding="utf-8"?>
 <w:numbering xmlns:w="http://schemas.openxmlformats.org/wordprocessingml/2006/main">
-  <w:abstractNum w:abstractNumId="0">
-    <w:nsid w:val="e17f69ba"/>
+  <w:abstractNum w:abstractNumId="990">
+    <w:nsid w:val="170cd2de"/>
     <w:multiLevelType w:val="multilevel"/>
     <w:lvl w:ilvl="0">
       <w:numFmt w:val="bullet"/>
@@ -2947,9 +3518,31 @@
         <w:ind w:left="4800" w:hanging="480"/>
       </w:pPr>
     </w:lvl>
+    <w:lvl w:ilvl="7">
+      <w:numFmt w:val="bullet"/>
+      <w:lvlText w:val=" "/>
+      <w:lvlJc w:val="left"/>
+      <w:pPr>
+        <w:tabs>
+          <w:tab w:val="num" w:pos="5040"/>
+        </w:tabs>
+        <w:ind w:left="5520" w:hanging="480"/>
+      </w:pPr>
+    </w:lvl>
+    <w:lvl w:ilvl="8">
+      <w:numFmt w:val="bullet"/>
+      <w:lvlText w:val=" "/>
+      <w:lvlJc w:val="left"/>
+      <w:pPr>
+        <w:tabs>
+          <w:tab w:val="num" w:pos="5760"/>
+        </w:tabs>
+        <w:ind w:left="6240" w:hanging="480"/>
+      </w:pPr>
+    </w:lvl>
   </w:abstractNum>
   <w:abstractNum w:abstractNumId="990">
-    <w:nsid w:val="f64e3be1"/>
+    <w:nsid w:val="c68a0b1d"/>
     <w:multiLevelType w:val="multilevel"/>
     <w:lvl w:ilvl="0">
       <w:numFmt w:val="bullet"/>
@@ -3028,9 +3621,31 @@
         <w:ind w:left="4800" w:hanging="480"/>
       </w:pPr>
     </w:lvl>
+    <w:lvl w:ilvl="7">
+      <w:numFmt w:val="bullet"/>
+      <w:lvlText w:val=" "/>
+      <w:lvlJc w:val="left"/>
+      <w:pPr>
+        <w:tabs>
+          <w:tab w:val="num" w:pos="5040"/>
+        </w:tabs>
+        <w:ind w:left="5520" w:hanging="480"/>
+      </w:pPr>
+    </w:lvl>
+    <w:lvl w:ilvl="8">
+      <w:numFmt w:val="bullet"/>
+      <w:lvlText w:val=" "/>
+      <w:lvlJc w:val="left"/>
+      <w:pPr>
+        <w:tabs>
+          <w:tab w:val="num" w:pos="5760"/>
+        </w:tabs>
+        <w:ind w:left="6240" w:hanging="480"/>
+      </w:pPr>
+    </w:lvl>
   </w:abstractNum>
   <w:abstractNum w:abstractNumId="991">
-    <w:nsid w:val="5fc207b7"/>
+    <w:nsid w:val="41e7e6a1"/>
     <w:multiLevelType w:val="multilevel"/>
     <w:lvl w:ilvl="0">
       <w:numFmt w:val="bullet"/>
@@ -3109,9 +3724,31 @@
         <w:ind w:left="4800" w:hanging="480"/>
       </w:pPr>
     </w:lvl>
+    <w:lvl w:ilvl="7">
+      <w:numFmt w:val="bullet"/>
+      <w:lvlText w:val="–"/>
+      <w:lvlJc w:val="left"/>
+      <w:pPr>
+        <w:tabs>
+          <w:tab w:val="num" w:pos="5040"/>
+        </w:tabs>
+        <w:ind w:left="5520" w:hanging="480"/>
+      </w:pPr>
+    </w:lvl>
+    <w:lvl w:ilvl="8">
+      <w:numFmt w:val="bullet"/>
+      <w:lvlText w:val="•"/>
+      <w:lvlJc w:val="left"/>
+      <w:pPr>
+        <w:tabs>
+          <w:tab w:val="num" w:pos="5760"/>
+        </w:tabs>
+        <w:ind w:left="6240" w:hanging="480"/>
+      </w:pPr>
+    </w:lvl>
   </w:abstractNum>
   <w:abstractNum w:abstractNumId="99411">
-    <w:nsid w:val="929094ab"/>
+    <w:nsid w:val="86daee69"/>
     <w:multiLevelType w:val="multilevel"/>
     <w:lvl w:ilvl="0">
       <w:start w:val="1"/>
@@ -3197,9 +3834,33 @@
         <w:ind w:left="4800" w:hanging="480"/>
       </w:pPr>
     </w:lvl>
+    <w:lvl w:ilvl="7">
+      <w:start w:val="1"/>
+      <w:numFmt w:val="decimal"/>
+      <w:lvlText w:val="%8."/>
+      <w:lvlJc w:val="left"/>
+      <w:pPr>
+        <w:tabs>
+          <w:tab w:val="num" w:pos="5040"/>
+        </w:tabs>
+        <w:ind w:left="5520" w:hanging="480"/>
+      </w:pPr>
+    </w:lvl>
+    <w:lvl w:ilvl="8">
+      <w:start w:val="1"/>
+      <w:numFmt w:val="decimal"/>
+      <w:lvlText w:val="%9."/>
+      <w:lvlJc w:val="left"/>
+      <w:pPr>
+        <w:tabs>
+          <w:tab w:val="num" w:pos="5760"/>
+        </w:tabs>
+        <w:ind w:left="6240" w:hanging="480"/>
+      </w:pPr>
+    </w:lvl>
   </w:abstractNum>
-  <w:num w:numId="1">
-    <w:abstractNumId w:val="0"/>
+  <w:num w:numId="1000">
+    <w:abstractNumId w:val="990"/>
   </w:num>
   <w:num w:numId="1000">
     <w:abstractNumId w:val="990"/>
@@ -3211,6 +3872,9 @@
     <w:abstractNumId w:val="991"/>
   </w:num>
   <w:num w:numId="1003">
+    <w:abstractNumId w:val="991"/>
+  </w:num>
+  <w:num w:numId="1004">
     <w:abstractNumId w:val="99411"/>
     <w:lvlOverride w:ilvl="0">
       <w:startOverride w:val="1"/>
@@ -3233,6 +3897,12 @@
     <w:lvlOverride w:ilvl="6">
       <w:startOverride w:val="1"/>
     </w:lvlOverride>
+    <w:lvlOverride w:ilvl="7">
+      <w:startOverride w:val="1"/>
+    </w:lvlOverride>
+    <w:lvlOverride w:ilvl="8">
+      <w:startOverride w:val="1"/>
+    </w:lvlOverride>
   </w:num>
 </w:numbering>
 </file>
@@ -3490,6 +4160,66 @@
       <w:szCs w:val="24"/>
     </w:rPr>
   </w:style>
+  <w:style w:type="paragraph" w:styleId="Heading7">
+    <w:name w:val="Heading 7"/>
+    <w:basedOn w:val="Normal"/>
+    <w:next w:val="BodyText"/>
+    <w:uiPriority w:val="9"/>
+    <w:unhideWhenUsed/>
+    <w:qFormat/>
+    <w:pPr>
+      <w:keepNext/>
+      <w:keepLines/>
+      <w:spacing w:before="200" w:after="0"/>
+      <w:outlineLvl w:val="6"/>
+    </w:pPr>
+    <w:rPr>
+      <w:rFonts w:asciiTheme="majorHAnsi" w:eastAsiaTheme="majorEastAsia" w:hAnsiTheme="majorHAnsi" w:cstheme="majorBidi"/>
+      <w:color w:val="4F81BD" w:themeColor="accent1"/>
+      <w:sz w:val="24"/>
+      <w:szCs w:val="24"/>
+    </w:rPr>
+  </w:style>
+  <w:style w:type="paragraph" w:styleId="Heading8">
+    <w:name w:val="Heading 8"/>
+    <w:basedOn w:val="Normal"/>
+    <w:next w:val="BodyText"/>
+    <w:uiPriority w:val="9"/>
+    <w:unhideWhenUsed/>
+    <w:qFormat/>
+    <w:pPr>
+      <w:keepNext/>
+      <w:keepLines/>
+      <w:spacing w:before="200" w:after="0"/>
+      <w:outlineLvl w:val="7"/>
+    </w:pPr>
+    <w:rPr>
+      <w:rFonts w:asciiTheme="majorHAnsi" w:eastAsiaTheme="majorEastAsia" w:hAnsiTheme="majorHAnsi" w:cstheme="majorBidi"/>
+      <w:color w:val="4F81BD" w:themeColor="accent1"/>
+      <w:sz w:val="24"/>
+      <w:szCs w:val="24"/>
+    </w:rPr>
+  </w:style>
+  <w:style w:type="paragraph" w:styleId="Heading9">
+    <w:name w:val="Heading 9"/>
+    <w:basedOn w:val="Normal"/>
+    <w:next w:val="BodyText"/>
+    <w:uiPriority w:val="9"/>
+    <w:unhideWhenUsed/>
+    <w:qFormat/>
+    <w:pPr>
+      <w:keepNext/>
+      <w:keepLines/>
+      <w:spacing w:before="200" w:after="0"/>
+      <w:outlineLvl w:val="8"/>
+    </w:pPr>
+    <w:rPr>
+      <w:rFonts w:asciiTheme="majorHAnsi" w:eastAsiaTheme="majorEastAsia" w:hAnsiTheme="majorHAnsi" w:cstheme="majorBidi"/>
+      <w:color w:val="4F81BD" w:themeColor="accent1"/>
+      <w:sz w:val="24"/>
+      <w:szCs w:val="24"/>
+    </w:rPr>
+  </w:style>
   <w:style w:type="paragraph" w:styleId="BlockText">
     <w:name w:val="Block Text"/>
     <w:basedOn w:val="BodyText"/>
@@ -3521,8 +4251,9 @@
     <w:semiHidden/>
     <w:unhideWhenUsed/>
   </w:style>
-  <w:style w:type="table" w:default="1" w:styleId="TableNormal">
-    <w:name w:val="Normal Table"/>
+  <w:style w:type="table" w:default="1" w:styleId="Table">
+    <w:name w:val="Table"/>
+    <w:basedOn w:val="TableNormal"/>
     <w:semiHidden/>
     <w:unhideWhenUsed/>
     <w:qFormat/>
@@ -3579,8 +4310,8 @@
     <w:name w:val="Figure"/>
     <w:basedOn w:val="Normal"/>
   </w:style>
-  <w:style w:type="paragraph" w:customStyle="1" w:styleId="FigureWithCaption">
-    <w:name w:val="Figure with Caption"/>
+  <w:style w:type="paragraph" w:customStyle="1" w:styleId="CaptionedFigure">
+    <w:name w:val="Captioned Figure"/>
     <w:basedOn w:val="Figure"/>
     <w:pPr>
       <w:keepNext/>

</xml_diff>